<commit_message>
Fin du developpement reste doc à faire
</commit_message>
<xml_diff>
--- a/doc/documentation_technique.docx
+++ b/doc/documentation_technique.docx
@@ -1,6 +1,6 @@
 
 <file path=word/document.xml><?xml version="1.0" encoding="utf-8"?>
-<w:document xmlns:wpc="http://schemas.microsoft.com/office/word/2010/wordprocessingCanvas" xmlns:mc="http://schemas.openxmlformats.org/markup-compatibility/2006" xmlns:o="urn:schemas-microsoft-com:office:office" xmlns:r="http://schemas.openxmlformats.org/officeDocument/2006/relationships" xmlns:m="http://schemas.openxmlformats.org/officeDocument/2006/math" xmlns:v="urn:schemas-microsoft-com:vml" xmlns:wp14="http://schemas.microsoft.com/office/word/2010/wordprocessingDrawing" xmlns:wp="http://schemas.openxmlformats.org/drawingml/2006/wordprocessingDrawing" xmlns:w10="urn:schemas-microsoft-com:office:word" xmlns:w="http://schemas.openxmlformats.org/wordprocessingml/2006/main" xmlns:w14="http://schemas.microsoft.com/office/word/2010/wordml" xmlns:w15="http://schemas.microsoft.com/office/word/2012/wordml" xmlns:wpg="http://schemas.microsoft.com/office/word/2010/wordprocessingGroup" xmlns:wpi="http://schemas.microsoft.com/office/word/2010/wordprocessingInk" xmlns:wne="http://schemas.microsoft.com/office/word/2006/wordml" xmlns:wps="http://schemas.microsoft.com/office/word/2010/wordprocessingShape" mc:Ignorable="w14 w15 wp14">
+<w:document xmlns:wpc="http://schemas.microsoft.com/office/word/2010/wordprocessingCanvas" xmlns:cx="http://schemas.microsoft.com/office/drawing/2014/chartex" xmlns:mc="http://schemas.openxmlformats.org/markup-compatibility/2006" xmlns:o="urn:schemas-microsoft-com:office:office" xmlns:r="http://schemas.openxmlformats.org/officeDocument/2006/relationships" xmlns:m="http://schemas.openxmlformats.org/officeDocument/2006/math" xmlns:v="urn:schemas-microsoft-com:vml" xmlns:wp14="http://schemas.microsoft.com/office/word/2010/wordprocessingDrawing" xmlns:wp="http://schemas.openxmlformats.org/drawingml/2006/wordprocessingDrawing" xmlns:w10="urn:schemas-microsoft-com:office:word" xmlns:w="http://schemas.openxmlformats.org/wordprocessingml/2006/main" xmlns:w14="http://schemas.microsoft.com/office/word/2010/wordml" xmlns:w15="http://schemas.microsoft.com/office/word/2012/wordml" xmlns:w16se="http://schemas.microsoft.com/office/word/2015/wordml/symex" xmlns:wpg="http://schemas.microsoft.com/office/word/2010/wordprocessingGroup" xmlns:wpi="http://schemas.microsoft.com/office/word/2010/wordprocessingInk" xmlns:wne="http://schemas.microsoft.com/office/word/2006/wordml" xmlns:wps="http://schemas.microsoft.com/office/word/2010/wordprocessingShape" mc:Ignorable="w14 w15 w16se wp14">
   <w:body>
     <w:p>
       <w:r>
@@ -170,7 +170,6 @@
           <w:sz w:val="28"/>
           <w:szCs w:val="28"/>
         </w:rPr>
-        <w:lastRenderedPageBreak/>
         <w:t>2018</w:t>
       </w:r>
     </w:p>
@@ -234,7 +233,7 @@
           <w:r>
             <w:fldChar w:fldCharType="separate"/>
           </w:r>
-          <w:hyperlink w:anchor="_Toc514591602" w:history="1">
+          <w:hyperlink w:anchor="_Toc514788241" w:history="1">
             <w:r>
               <w:rPr>
                 <w:rStyle w:val="Lienhypertexte"/>
@@ -277,7 +276,7 @@
                 <w:noProof/>
                 <w:webHidden/>
               </w:rPr>
-              <w:instrText xml:space="preserve"> PAGEREF _Toc514591602 \h </w:instrText>
+              <w:instrText xml:space="preserve"> PAGEREF _Toc514788241 \h </w:instrText>
             </w:r>
             <w:r>
               <w:rPr>
@@ -322,7 +321,7 @@
               <w:lang w:eastAsia="fr-CH"/>
             </w:rPr>
           </w:pPr>
-          <w:hyperlink w:anchor="_Toc514591603" w:history="1">
+          <w:hyperlink w:anchor="_Toc514788242" w:history="1">
             <w:r>
               <w:rPr>
                 <w:rStyle w:val="Lienhypertexte"/>
@@ -365,7 +364,7 @@
                 <w:noProof/>
                 <w:webHidden/>
               </w:rPr>
-              <w:instrText xml:space="preserve"> PAGEREF _Toc514591603 \h </w:instrText>
+              <w:instrText xml:space="preserve"> PAGEREF _Toc514788242 \h </w:instrText>
             </w:r>
             <w:r>
               <w:rPr>
@@ -410,7 +409,7 @@
               <w:lang w:eastAsia="fr-CH"/>
             </w:rPr>
           </w:pPr>
-          <w:hyperlink w:anchor="_Toc514591604" w:history="1">
+          <w:hyperlink w:anchor="_Toc514788243" w:history="1">
             <w:r>
               <w:rPr>
                 <w:rStyle w:val="Lienhypertexte"/>
@@ -453,7 +452,7 @@
                 <w:noProof/>
                 <w:webHidden/>
               </w:rPr>
-              <w:instrText xml:space="preserve"> PAGEREF _Toc514591604 \h </w:instrText>
+              <w:instrText xml:space="preserve"> PAGEREF _Toc514788243 \h </w:instrText>
             </w:r>
             <w:r>
               <w:rPr>
@@ -498,7 +497,7 @@
               <w:lang w:eastAsia="fr-CH"/>
             </w:rPr>
           </w:pPr>
-          <w:hyperlink w:anchor="_Toc514591605" w:history="1">
+          <w:hyperlink w:anchor="_Toc514788244" w:history="1">
             <w:r>
               <w:rPr>
                 <w:rStyle w:val="Lienhypertexte"/>
@@ -541,7 +540,7 @@
                 <w:noProof/>
                 <w:webHidden/>
               </w:rPr>
-              <w:instrText xml:space="preserve"> PAGEREF _Toc514591605 \h </w:instrText>
+              <w:instrText xml:space="preserve"> PAGEREF _Toc514788244 \h </w:instrText>
             </w:r>
             <w:r>
               <w:rPr>
@@ -586,7 +585,7 @@
               <w:lang w:eastAsia="fr-CH"/>
             </w:rPr>
           </w:pPr>
-          <w:hyperlink w:anchor="_Toc514591606" w:history="1">
+          <w:hyperlink w:anchor="_Toc514788245" w:history="1">
             <w:r>
               <w:rPr>
                 <w:rStyle w:val="Lienhypertexte"/>
@@ -629,7 +628,7 @@
                 <w:noProof/>
                 <w:webHidden/>
               </w:rPr>
-              <w:instrText xml:space="preserve"> PAGEREF _Toc514591606 \h </w:instrText>
+              <w:instrText xml:space="preserve"> PAGEREF _Toc514788245 \h </w:instrText>
             </w:r>
             <w:r>
               <w:rPr>
@@ -674,7 +673,7 @@
               <w:lang w:eastAsia="fr-CH"/>
             </w:rPr>
           </w:pPr>
-          <w:hyperlink w:anchor="_Toc514591607" w:history="1">
+          <w:hyperlink w:anchor="_Toc514788246" w:history="1">
             <w:r>
               <w:rPr>
                 <w:rStyle w:val="Lienhypertexte"/>
@@ -717,7 +716,7 @@
                 <w:noProof/>
                 <w:webHidden/>
               </w:rPr>
-              <w:instrText xml:space="preserve"> PAGEREF _Toc514591607 \h </w:instrText>
+              <w:instrText xml:space="preserve"> PAGEREF _Toc514788246 \h </w:instrText>
             </w:r>
             <w:r>
               <w:rPr>
@@ -762,7 +761,7 @@
               <w:lang w:eastAsia="fr-CH"/>
             </w:rPr>
           </w:pPr>
-          <w:hyperlink w:anchor="_Toc514591608" w:history="1">
+          <w:hyperlink w:anchor="_Toc514788247" w:history="1">
             <w:r>
               <w:rPr>
                 <w:rStyle w:val="Lienhypertexte"/>
@@ -805,7 +804,7 @@
                 <w:noProof/>
                 <w:webHidden/>
               </w:rPr>
-              <w:instrText xml:space="preserve"> PAGEREF _Toc514591608 \h </w:instrText>
+              <w:instrText xml:space="preserve"> PAGEREF _Toc514788247 \h </w:instrText>
             </w:r>
             <w:r>
               <w:rPr>
@@ -826,6 +825,270 @@
                 <w:webHidden/>
               </w:rPr>
               <w:t>5</w:t>
+            </w:r>
+            <w:r>
+              <w:rPr>
+                <w:noProof/>
+                <w:webHidden/>
+              </w:rPr>
+              <w:fldChar w:fldCharType="end"/>
+            </w:r>
+          </w:hyperlink>
+        </w:p>
+        <w:p>
+          <w:pPr>
+            <w:pStyle w:val="TM2"/>
+            <w:tabs>
+              <w:tab w:val="left" w:pos="880"/>
+              <w:tab w:val="right" w:leader="dot" w:pos="9062"/>
+            </w:tabs>
+            <w:rPr>
+              <w:rFonts w:asciiTheme="minorHAnsi" w:eastAsiaTheme="minorEastAsia" w:hAnsiTheme="minorHAnsi"/>
+              <w:noProof/>
+              <w:sz w:val="22"/>
+              <w:lang w:eastAsia="fr-CH"/>
+            </w:rPr>
+          </w:pPr>
+          <w:hyperlink w:anchor="_Toc514788248" w:history="1">
+            <w:r>
+              <w:rPr>
+                <w:rStyle w:val="Lienhypertexte"/>
+                <w:noProof/>
+              </w:rPr>
+              <w:t>2.6</w:t>
+            </w:r>
+            <w:r>
+              <w:rPr>
+                <w:rFonts w:asciiTheme="minorHAnsi" w:eastAsiaTheme="minorEastAsia" w:hAnsiTheme="minorHAnsi"/>
+                <w:noProof/>
+                <w:sz w:val="22"/>
+                <w:lang w:eastAsia="fr-CH"/>
+              </w:rPr>
+              <w:tab/>
+            </w:r>
+            <w:r>
+              <w:rPr>
+                <w:rStyle w:val="Lienhypertexte"/>
+                <w:noProof/>
+              </w:rPr>
+              <w:t>Modèle conceptuel de base</w:t>
+            </w:r>
+            <w:r>
+              <w:rPr>
+                <w:noProof/>
+                <w:webHidden/>
+              </w:rPr>
+              <w:tab/>
+            </w:r>
+            <w:r>
+              <w:rPr>
+                <w:noProof/>
+                <w:webHidden/>
+              </w:rPr>
+              <w:fldChar w:fldCharType="begin"/>
+            </w:r>
+            <w:r>
+              <w:rPr>
+                <w:noProof/>
+                <w:webHidden/>
+              </w:rPr>
+              <w:instrText xml:space="preserve"> PAGEREF _Toc514788248 \h </w:instrText>
+            </w:r>
+            <w:r>
+              <w:rPr>
+                <w:noProof/>
+                <w:webHidden/>
+              </w:rPr>
+            </w:r>
+            <w:r>
+              <w:rPr>
+                <w:noProof/>
+                <w:webHidden/>
+              </w:rPr>
+              <w:fldChar w:fldCharType="separate"/>
+            </w:r>
+            <w:r>
+              <w:rPr>
+                <w:noProof/>
+                <w:webHidden/>
+              </w:rPr>
+              <w:t>5</w:t>
+            </w:r>
+            <w:r>
+              <w:rPr>
+                <w:noProof/>
+                <w:webHidden/>
+              </w:rPr>
+              <w:fldChar w:fldCharType="end"/>
+            </w:r>
+          </w:hyperlink>
+        </w:p>
+        <w:p>
+          <w:pPr>
+            <w:pStyle w:val="TM2"/>
+            <w:tabs>
+              <w:tab w:val="left" w:pos="880"/>
+              <w:tab w:val="right" w:leader="dot" w:pos="9062"/>
+            </w:tabs>
+            <w:rPr>
+              <w:rFonts w:asciiTheme="minorHAnsi" w:eastAsiaTheme="minorEastAsia" w:hAnsiTheme="minorHAnsi"/>
+              <w:noProof/>
+              <w:sz w:val="22"/>
+              <w:lang w:eastAsia="fr-CH"/>
+            </w:rPr>
+          </w:pPr>
+          <w:hyperlink w:anchor="_Toc514788249" w:history="1">
+            <w:r>
+              <w:rPr>
+                <w:rStyle w:val="Lienhypertexte"/>
+                <w:noProof/>
+              </w:rPr>
+              <w:t>2.7</w:t>
+            </w:r>
+            <w:r>
+              <w:rPr>
+                <w:rFonts w:asciiTheme="minorHAnsi" w:eastAsiaTheme="minorEastAsia" w:hAnsiTheme="minorHAnsi"/>
+                <w:noProof/>
+                <w:sz w:val="22"/>
+                <w:lang w:eastAsia="fr-CH"/>
+              </w:rPr>
+              <w:tab/>
+            </w:r>
+            <w:r>
+              <w:rPr>
+                <w:rStyle w:val="Lienhypertexte"/>
+                <w:noProof/>
+              </w:rPr>
+              <w:t>Planning initial</w:t>
+            </w:r>
+            <w:r>
+              <w:rPr>
+                <w:noProof/>
+                <w:webHidden/>
+              </w:rPr>
+              <w:tab/>
+            </w:r>
+            <w:r>
+              <w:rPr>
+                <w:noProof/>
+                <w:webHidden/>
+              </w:rPr>
+              <w:fldChar w:fldCharType="begin"/>
+            </w:r>
+            <w:r>
+              <w:rPr>
+                <w:noProof/>
+                <w:webHidden/>
+              </w:rPr>
+              <w:instrText xml:space="preserve"> PAGEREF _Toc514788249 \h </w:instrText>
+            </w:r>
+            <w:r>
+              <w:rPr>
+                <w:noProof/>
+                <w:webHidden/>
+              </w:rPr>
+            </w:r>
+            <w:r>
+              <w:rPr>
+                <w:noProof/>
+                <w:webHidden/>
+              </w:rPr>
+              <w:fldChar w:fldCharType="separate"/>
+            </w:r>
+            <w:r>
+              <w:rPr>
+                <w:noProof/>
+                <w:webHidden/>
+              </w:rPr>
+              <w:t>6</w:t>
+            </w:r>
+            <w:r>
+              <w:rPr>
+                <w:noProof/>
+                <w:webHidden/>
+              </w:rPr>
+              <w:fldChar w:fldCharType="end"/>
+            </w:r>
+          </w:hyperlink>
+        </w:p>
+        <w:p>
+          <w:pPr>
+            <w:pStyle w:val="TM2"/>
+            <w:tabs>
+              <w:tab w:val="left" w:pos="880"/>
+              <w:tab w:val="right" w:leader="dot" w:pos="9062"/>
+            </w:tabs>
+            <w:rPr>
+              <w:rFonts w:asciiTheme="minorHAnsi" w:eastAsiaTheme="minorEastAsia" w:hAnsiTheme="minorHAnsi"/>
+              <w:noProof/>
+              <w:sz w:val="22"/>
+              <w:lang w:eastAsia="fr-CH"/>
+            </w:rPr>
+          </w:pPr>
+          <w:hyperlink w:anchor="_Toc514788250" w:history="1">
+            <w:r>
+              <w:rPr>
+                <w:rStyle w:val="Lienhypertexte"/>
+                <w:noProof/>
+              </w:rPr>
+              <w:t>2.8</w:t>
+            </w:r>
+            <w:r>
+              <w:rPr>
+                <w:rFonts w:asciiTheme="minorHAnsi" w:eastAsiaTheme="minorEastAsia" w:hAnsiTheme="minorHAnsi"/>
+                <w:noProof/>
+                <w:sz w:val="22"/>
+                <w:lang w:eastAsia="fr-CH"/>
+              </w:rPr>
+              <w:tab/>
+            </w:r>
+            <w:r>
+              <w:rPr>
+                <w:rStyle w:val="Lienhypertexte"/>
+                <w:noProof/>
+              </w:rPr>
+              <w:t>Plan du site</w:t>
+            </w:r>
+            <w:r>
+              <w:rPr>
+                <w:noProof/>
+                <w:webHidden/>
+              </w:rPr>
+              <w:tab/>
+            </w:r>
+            <w:r>
+              <w:rPr>
+                <w:noProof/>
+                <w:webHidden/>
+              </w:rPr>
+              <w:fldChar w:fldCharType="begin"/>
+            </w:r>
+            <w:r>
+              <w:rPr>
+                <w:noProof/>
+                <w:webHidden/>
+              </w:rPr>
+              <w:instrText xml:space="preserve"> PAGEREF _Toc514788250 \h </w:instrText>
+            </w:r>
+            <w:r>
+              <w:rPr>
+                <w:noProof/>
+                <w:webHidden/>
+              </w:rPr>
+            </w:r>
+            <w:r>
+              <w:rPr>
+                <w:noProof/>
+                <w:webHidden/>
+              </w:rPr>
+              <w:fldChar w:fldCharType="separate"/>
+            </w:r>
+            <w:r>
+              <w:rPr>
+                <w:noProof/>
+                <w:webHidden/>
+              </w:rPr>
+              <w:t>6</w:t>
             </w:r>
             <w:r>
               <w:rPr>
@@ -850,7 +1113,7 @@
               <w:lang w:eastAsia="fr-CH"/>
             </w:rPr>
           </w:pPr>
-          <w:hyperlink w:anchor="_Toc514591609" w:history="1">
+          <w:hyperlink w:anchor="_Toc514788251" w:history="1">
             <w:r>
               <w:rPr>
                 <w:rStyle w:val="Lienhypertexte"/>
@@ -893,7 +1156,7 @@
                 <w:noProof/>
                 <w:webHidden/>
               </w:rPr>
-              <w:instrText xml:space="preserve"> PAGEREF _Toc514591609 \h </w:instrText>
+              <w:instrText xml:space="preserve"> PAGEREF _Toc514788251 \h </w:instrText>
             </w:r>
             <w:r>
               <w:rPr>
@@ -913,7 +1176,7 @@
                 <w:noProof/>
                 <w:webHidden/>
               </w:rPr>
-              <w:t>5</w:t>
+              <w:t>7</w:t>
             </w:r>
             <w:r>
               <w:rPr>
@@ -938,7 +1201,7 @@
               <w:lang w:eastAsia="fr-CH"/>
             </w:rPr>
           </w:pPr>
-          <w:hyperlink w:anchor="_Toc514591610" w:history="1">
+          <w:hyperlink w:anchor="_Toc514788252" w:history="1">
             <w:r>
               <w:rPr>
                 <w:rStyle w:val="Lienhypertexte"/>
@@ -981,7 +1244,7 @@
                 <w:noProof/>
                 <w:webHidden/>
               </w:rPr>
-              <w:instrText xml:space="preserve"> PAGEREF _Toc514591610 \h </w:instrText>
+              <w:instrText xml:space="preserve"> PAGEREF _Toc514788252 \h </w:instrText>
             </w:r>
             <w:r>
               <w:rPr>
@@ -1001,7 +1264,7 @@
                 <w:noProof/>
                 <w:webHidden/>
               </w:rPr>
-              <w:t>5</w:t>
+              <w:t>7</w:t>
             </w:r>
             <w:r>
               <w:rPr>
@@ -1026,7 +1289,7 @@
               <w:lang w:eastAsia="fr-CH"/>
             </w:rPr>
           </w:pPr>
-          <w:hyperlink w:anchor="_Toc514591611" w:history="1">
+          <w:hyperlink w:anchor="_Toc514788253" w:history="1">
             <w:r>
               <w:rPr>
                 <w:rStyle w:val="Lienhypertexte"/>
@@ -1069,7 +1332,7 @@
                 <w:noProof/>
                 <w:webHidden/>
               </w:rPr>
-              <w:instrText xml:space="preserve"> PAGEREF _Toc514591611 \h </w:instrText>
+              <w:instrText xml:space="preserve"> PAGEREF _Toc514788253 \h </w:instrText>
             </w:r>
             <w:r>
               <w:rPr>
@@ -1089,7 +1352,7 @@
                 <w:noProof/>
                 <w:webHidden/>
               </w:rPr>
-              <w:t>5</w:t>
+              <w:t>7</w:t>
             </w:r>
             <w:r>
               <w:rPr>
@@ -1114,7 +1377,7 @@
               <w:lang w:eastAsia="fr-CH"/>
             </w:rPr>
           </w:pPr>
-          <w:hyperlink w:anchor="_Toc514591612" w:history="1">
+          <w:hyperlink w:anchor="_Toc514788254" w:history="1">
             <w:r>
               <w:rPr>
                 <w:rStyle w:val="Lienhypertexte"/>
@@ -1157,7 +1420,7 @@
                 <w:noProof/>
                 <w:webHidden/>
               </w:rPr>
-              <w:instrText xml:space="preserve"> PAGEREF _Toc514591612 \h </w:instrText>
+              <w:instrText xml:space="preserve"> PAGEREF _Toc514788254 \h </w:instrText>
             </w:r>
             <w:r>
               <w:rPr>
@@ -1177,7 +1440,7 @@
                 <w:noProof/>
                 <w:webHidden/>
               </w:rPr>
-              <w:t>5</w:t>
+              <w:t>7</w:t>
             </w:r>
             <w:r>
               <w:rPr>
@@ -1202,7 +1465,7 @@
               <w:lang w:eastAsia="fr-CH"/>
             </w:rPr>
           </w:pPr>
-          <w:hyperlink w:anchor="_Toc514591613" w:history="1">
+          <w:hyperlink w:anchor="_Toc514788255" w:history="1">
             <w:r>
               <w:rPr>
                 <w:rStyle w:val="Lienhypertexte"/>
@@ -1245,7 +1508,7 @@
                 <w:noProof/>
                 <w:webHidden/>
               </w:rPr>
-              <w:instrText xml:space="preserve"> PAGEREF _Toc514591613 \h </w:instrText>
+              <w:instrText xml:space="preserve"> PAGEREF _Toc514788255 \h </w:instrText>
             </w:r>
             <w:r>
               <w:rPr>
@@ -1265,7 +1528,7 @@
                 <w:noProof/>
                 <w:webHidden/>
               </w:rPr>
-              <w:t>5</w:t>
+              <w:t>7</w:t>
             </w:r>
             <w:r>
               <w:rPr>
@@ -1290,7 +1553,7 @@
               <w:lang w:eastAsia="fr-CH"/>
             </w:rPr>
           </w:pPr>
-          <w:hyperlink w:anchor="_Toc514591614" w:history="1">
+          <w:hyperlink w:anchor="_Toc514788256" w:history="1">
             <w:r>
               <w:rPr>
                 <w:rStyle w:val="Lienhypertexte"/>
@@ -1333,7 +1596,7 @@
                 <w:noProof/>
                 <w:webHidden/>
               </w:rPr>
-              <w:instrText xml:space="preserve"> PAGEREF _Toc514591614 \h </w:instrText>
+              <w:instrText xml:space="preserve"> PAGEREF _Toc514788256 \h </w:instrText>
             </w:r>
             <w:r>
               <w:rPr>
@@ -1353,7 +1616,7 @@
                 <w:noProof/>
                 <w:webHidden/>
               </w:rPr>
-              <w:t>6</w:t>
+              <w:t>7</w:t>
             </w:r>
             <w:r>
               <w:rPr>
@@ -1378,7 +1641,7 @@
               <w:lang w:eastAsia="fr-CH"/>
             </w:rPr>
           </w:pPr>
-          <w:hyperlink w:anchor="_Toc514591615" w:history="1">
+          <w:hyperlink w:anchor="_Toc514788257" w:history="1">
             <w:r>
               <w:rPr>
                 <w:rStyle w:val="Lienhypertexte"/>
@@ -1421,7 +1684,7 @@
                 <w:noProof/>
                 <w:webHidden/>
               </w:rPr>
-              <w:instrText xml:space="preserve"> PAGEREF _Toc514591615 \h </w:instrText>
+              <w:instrText xml:space="preserve"> PAGEREF _Toc514788257 \h </w:instrText>
             </w:r>
             <w:r>
               <w:rPr>
@@ -1441,7 +1704,7 @@
                 <w:noProof/>
                 <w:webHidden/>
               </w:rPr>
-              <w:t>6</w:t>
+              <w:t>7</w:t>
             </w:r>
             <w:r>
               <w:rPr>
@@ -1466,7 +1729,7 @@
               <w:lang w:eastAsia="fr-CH"/>
             </w:rPr>
           </w:pPr>
-          <w:hyperlink w:anchor="_Toc514591616" w:history="1">
+          <w:hyperlink w:anchor="_Toc514788258" w:history="1">
             <w:r>
               <w:rPr>
                 <w:rStyle w:val="Lienhypertexte"/>
@@ -1509,7 +1772,7 @@
                 <w:noProof/>
                 <w:webHidden/>
               </w:rPr>
-              <w:instrText xml:space="preserve"> PAGEREF _Toc514591616 \h </w:instrText>
+              <w:instrText xml:space="preserve"> PAGEREF _Toc514788258 \h </w:instrText>
             </w:r>
             <w:r>
               <w:rPr>
@@ -1529,7 +1792,7 @@
                 <w:noProof/>
                 <w:webHidden/>
               </w:rPr>
-              <w:t>6</w:t>
+              <w:t>7</w:t>
             </w:r>
             <w:r>
               <w:rPr>
@@ -1554,7 +1817,7 @@
               <w:lang w:eastAsia="fr-CH"/>
             </w:rPr>
           </w:pPr>
-          <w:hyperlink w:anchor="_Toc514591617" w:history="1">
+          <w:hyperlink w:anchor="_Toc514788259" w:history="1">
             <w:r>
               <w:rPr>
                 <w:rStyle w:val="Lienhypertexte"/>
@@ -1597,7 +1860,7 @@
                 <w:noProof/>
                 <w:webHidden/>
               </w:rPr>
-              <w:instrText xml:space="preserve"> PAGEREF _Toc514591617 \h </w:instrText>
+              <w:instrText xml:space="preserve"> PAGEREF _Toc514788259 \h </w:instrText>
             </w:r>
             <w:r>
               <w:rPr>
@@ -1617,7 +1880,7 @@
                 <w:noProof/>
                 <w:webHidden/>
               </w:rPr>
-              <w:t>6</w:t>
+              <w:t>7</w:t>
             </w:r>
             <w:r>
               <w:rPr>
@@ -1642,7 +1905,7 @@
               <w:lang w:eastAsia="fr-CH"/>
             </w:rPr>
           </w:pPr>
-          <w:hyperlink w:anchor="_Toc514591618" w:history="1">
+          <w:hyperlink w:anchor="_Toc514788260" w:history="1">
             <w:r>
               <w:rPr>
                 <w:rStyle w:val="Lienhypertexte"/>
@@ -1685,7 +1948,7 @@
                 <w:noProof/>
                 <w:webHidden/>
               </w:rPr>
-              <w:instrText xml:space="preserve"> PAGEREF _Toc514591618 \h </w:instrText>
+              <w:instrText xml:space="preserve"> PAGEREF _Toc514788260 \h </w:instrText>
             </w:r>
             <w:r>
               <w:rPr>
@@ -1705,7 +1968,7 @@
                 <w:noProof/>
                 <w:webHidden/>
               </w:rPr>
-              <w:t>6</w:t>
+              <w:t>7</w:t>
             </w:r>
             <w:r>
               <w:rPr>
@@ -1730,7 +1993,7 @@
               <w:lang w:eastAsia="fr-CH"/>
             </w:rPr>
           </w:pPr>
-          <w:hyperlink w:anchor="_Toc514591619" w:history="1">
+          <w:hyperlink w:anchor="_Toc514788261" w:history="1">
             <w:r>
               <w:rPr>
                 <w:rStyle w:val="Lienhypertexte"/>
@@ -1773,7 +2036,7 @@
                 <w:noProof/>
                 <w:webHidden/>
               </w:rPr>
-              <w:instrText xml:space="preserve"> PAGEREF _Toc514591619 \h </w:instrText>
+              <w:instrText xml:space="preserve"> PAGEREF _Toc514788261 \h </w:instrText>
             </w:r>
             <w:r>
               <w:rPr>
@@ -1793,7 +2056,7 @@
                 <w:noProof/>
                 <w:webHidden/>
               </w:rPr>
-              <w:t>6</w:t>
+              <w:t>7</w:t>
             </w:r>
             <w:r>
               <w:rPr>
@@ -1818,7 +2081,7 @@
               <w:lang w:eastAsia="fr-CH"/>
             </w:rPr>
           </w:pPr>
-          <w:hyperlink w:anchor="_Toc514591620" w:history="1">
+          <w:hyperlink w:anchor="_Toc514788262" w:history="1">
             <w:r>
               <w:rPr>
                 <w:rStyle w:val="Lienhypertexte"/>
@@ -1861,7 +2124,7 @@
                 <w:noProof/>
                 <w:webHidden/>
               </w:rPr>
-              <w:instrText xml:space="preserve"> PAGEREF _Toc514591620 \h </w:instrText>
+              <w:instrText xml:space="preserve"> PAGEREF _Toc514788262 \h </w:instrText>
             </w:r>
             <w:r>
               <w:rPr>
@@ -1881,7 +2144,7 @@
                 <w:noProof/>
                 <w:webHidden/>
               </w:rPr>
-              <w:t>12</w:t>
+              <w:t>13</w:t>
             </w:r>
             <w:r>
               <w:rPr>
@@ -1906,7 +2169,7 @@
               <w:lang w:eastAsia="fr-CH"/>
             </w:rPr>
           </w:pPr>
-          <w:hyperlink w:anchor="_Toc514591621" w:history="1">
+          <w:hyperlink w:anchor="_Toc514788263" w:history="1">
             <w:r>
               <w:rPr>
                 <w:rStyle w:val="Lienhypertexte"/>
@@ -1949,7 +2212,7 @@
                 <w:noProof/>
                 <w:webHidden/>
               </w:rPr>
-              <w:instrText xml:space="preserve"> PAGEREF _Toc514591621 \h </w:instrText>
+              <w:instrText xml:space="preserve"> PAGEREF _Toc514788263 \h </w:instrText>
             </w:r>
             <w:r>
               <w:rPr>
@@ -1969,7 +2232,7 @@
                 <w:noProof/>
                 <w:webHidden/>
               </w:rPr>
-              <w:t>15</w:t>
+              <w:t>16</w:t>
             </w:r>
             <w:r>
               <w:rPr>
@@ -1994,7 +2257,7 @@
               <w:lang w:eastAsia="fr-CH"/>
             </w:rPr>
           </w:pPr>
-          <w:hyperlink w:anchor="_Toc514591622" w:history="1">
+          <w:hyperlink w:anchor="_Toc514788264" w:history="1">
             <w:r>
               <w:rPr>
                 <w:rStyle w:val="Lienhypertexte"/>
@@ -2037,7 +2300,7 @@
                 <w:noProof/>
                 <w:webHidden/>
               </w:rPr>
-              <w:instrText xml:space="preserve"> PAGEREF _Toc514591622 \h </w:instrText>
+              <w:instrText xml:space="preserve"> PAGEREF _Toc514788264 \h </w:instrText>
             </w:r>
             <w:r>
               <w:rPr>
@@ -2057,7 +2320,7 @@
                 <w:noProof/>
                 <w:webHidden/>
               </w:rPr>
-              <w:t>21</w:t>
+              <w:t>22</w:t>
             </w:r>
             <w:r>
               <w:rPr>
@@ -2082,7 +2345,7 @@
               <w:lang w:eastAsia="fr-CH"/>
             </w:rPr>
           </w:pPr>
-          <w:hyperlink w:anchor="_Toc514591623" w:history="1">
+          <w:hyperlink w:anchor="_Toc514788265" w:history="1">
             <w:r>
               <w:rPr>
                 <w:rStyle w:val="Lienhypertexte"/>
@@ -2125,7 +2388,7 @@
                 <w:noProof/>
                 <w:webHidden/>
               </w:rPr>
-              <w:instrText xml:space="preserve"> PAGEREF _Toc514591623 \h </w:instrText>
+              <w:instrText xml:space="preserve"> PAGEREF _Toc514788265 \h </w:instrText>
             </w:r>
             <w:r>
               <w:rPr>
@@ -2145,7 +2408,7 @@
                 <w:noProof/>
                 <w:webHidden/>
               </w:rPr>
-              <w:t>21</w:t>
+              <w:t>22</w:t>
             </w:r>
             <w:r>
               <w:rPr>
@@ -2170,7 +2433,7 @@
               <w:lang w:eastAsia="fr-CH"/>
             </w:rPr>
           </w:pPr>
-          <w:hyperlink w:anchor="_Toc514591624" w:history="1">
+          <w:hyperlink w:anchor="_Toc514788266" w:history="1">
             <w:r>
               <w:rPr>
                 <w:rStyle w:val="Lienhypertexte"/>
@@ -2213,7 +2476,7 @@
                 <w:noProof/>
                 <w:webHidden/>
               </w:rPr>
-              <w:instrText xml:space="preserve"> PAGEREF _Toc514591624 \h </w:instrText>
+              <w:instrText xml:space="preserve"> PAGEREF _Toc514788266 \h </w:instrText>
             </w:r>
             <w:r>
               <w:rPr>
@@ -2233,7 +2496,7 @@
                 <w:noProof/>
                 <w:webHidden/>
               </w:rPr>
-              <w:t>21</w:t>
+              <w:t>22</w:t>
             </w:r>
             <w:r>
               <w:rPr>
@@ -2258,7 +2521,7 @@
               <w:lang w:eastAsia="fr-CH"/>
             </w:rPr>
           </w:pPr>
-          <w:hyperlink w:anchor="_Toc514591625" w:history="1">
+          <w:hyperlink w:anchor="_Toc514788267" w:history="1">
             <w:r>
               <w:rPr>
                 <w:rStyle w:val="Lienhypertexte"/>
@@ -2301,7 +2564,7 @@
                 <w:noProof/>
                 <w:webHidden/>
               </w:rPr>
-              <w:instrText xml:space="preserve"> PAGEREF _Toc514591625 \h </w:instrText>
+              <w:instrText xml:space="preserve"> PAGEREF _Toc514788267 \h </w:instrText>
             </w:r>
             <w:r>
               <w:rPr>
@@ -2321,7 +2584,7 @@
                 <w:noProof/>
                 <w:webHidden/>
               </w:rPr>
-              <w:t>22</w:t>
+              <w:t>23</w:t>
             </w:r>
             <w:r>
               <w:rPr>
@@ -2346,7 +2609,7 @@
               <w:lang w:eastAsia="fr-CH"/>
             </w:rPr>
           </w:pPr>
-          <w:hyperlink w:anchor="_Toc514591626" w:history="1">
+          <w:hyperlink w:anchor="_Toc514788268" w:history="1">
             <w:r>
               <w:rPr>
                 <w:rStyle w:val="Lienhypertexte"/>
@@ -2389,7 +2652,7 @@
                 <w:noProof/>
                 <w:webHidden/>
               </w:rPr>
-              <w:instrText xml:space="preserve"> PAGEREF _Toc514591626 \h </w:instrText>
+              <w:instrText xml:space="preserve"> PAGEREF _Toc514788268 \h </w:instrText>
             </w:r>
             <w:r>
               <w:rPr>
@@ -2409,7 +2672,7 @@
                 <w:noProof/>
                 <w:webHidden/>
               </w:rPr>
-              <w:t>25</w:t>
+              <w:t>26</w:t>
             </w:r>
             <w:r>
               <w:rPr>
@@ -2434,7 +2697,7 @@
               <w:lang w:eastAsia="fr-CH"/>
             </w:rPr>
           </w:pPr>
-          <w:hyperlink w:anchor="_Toc514591627" w:history="1">
+          <w:hyperlink w:anchor="_Toc514788269" w:history="1">
             <w:r>
               <w:rPr>
                 <w:rStyle w:val="Lienhypertexte"/>
@@ -2477,7 +2740,7 @@
                 <w:noProof/>
                 <w:webHidden/>
               </w:rPr>
-              <w:instrText xml:space="preserve"> PAGEREF _Toc514591627 \h </w:instrText>
+              <w:instrText xml:space="preserve"> PAGEREF _Toc514788269 \h </w:instrText>
             </w:r>
             <w:r>
               <w:rPr>
@@ -2497,7 +2760,7 @@
                 <w:noProof/>
                 <w:webHidden/>
               </w:rPr>
-              <w:t>25</w:t>
+              <w:t>26</w:t>
             </w:r>
             <w:r>
               <w:rPr>
@@ -2522,7 +2785,7 @@
               <w:lang w:eastAsia="fr-CH"/>
             </w:rPr>
           </w:pPr>
-          <w:hyperlink w:anchor="_Toc514591628" w:history="1">
+          <w:hyperlink w:anchor="_Toc514788270" w:history="1">
             <w:r>
               <w:rPr>
                 <w:rStyle w:val="Lienhypertexte"/>
@@ -2565,7 +2828,7 @@
                 <w:noProof/>
                 <w:webHidden/>
               </w:rPr>
-              <w:instrText xml:space="preserve"> PAGEREF _Toc514591628 \h </w:instrText>
+              <w:instrText xml:space="preserve"> PAGEREF _Toc514788270 \h </w:instrText>
             </w:r>
             <w:r>
               <w:rPr>
@@ -2585,7 +2848,7 @@
                 <w:noProof/>
                 <w:webHidden/>
               </w:rPr>
-              <w:t>25</w:t>
+              <w:t>26</w:t>
             </w:r>
             <w:r>
               <w:rPr>
@@ -2610,7 +2873,7 @@
               <w:lang w:eastAsia="fr-CH"/>
             </w:rPr>
           </w:pPr>
-          <w:hyperlink w:anchor="_Toc514591629" w:history="1">
+          <w:hyperlink w:anchor="_Toc514788271" w:history="1">
             <w:r>
               <w:rPr>
                 <w:rStyle w:val="Lienhypertexte"/>
@@ -2653,7 +2916,7 @@
                 <w:noProof/>
                 <w:webHidden/>
               </w:rPr>
-              <w:instrText xml:space="preserve"> PAGEREF _Toc514591629 \h </w:instrText>
+              <w:instrText xml:space="preserve"> PAGEREF _Toc514788271 \h </w:instrText>
             </w:r>
             <w:r>
               <w:rPr>
@@ -2673,7 +2936,7 @@
                 <w:noProof/>
                 <w:webHidden/>
               </w:rPr>
-              <w:t>25</w:t>
+              <w:t>26</w:t>
             </w:r>
             <w:r>
               <w:rPr>
@@ -2698,7 +2961,7 @@
               <w:lang w:eastAsia="fr-CH"/>
             </w:rPr>
           </w:pPr>
-          <w:hyperlink w:anchor="_Toc514591630" w:history="1">
+          <w:hyperlink w:anchor="_Toc514788272" w:history="1">
             <w:r>
               <w:rPr>
                 <w:rStyle w:val="Lienhypertexte"/>
@@ -2741,7 +3004,7 @@
                 <w:noProof/>
                 <w:webHidden/>
               </w:rPr>
-              <w:instrText xml:space="preserve"> PAGEREF _Toc514591630 \h </w:instrText>
+              <w:instrText xml:space="preserve"> PAGEREF _Toc514788272 \h </w:instrText>
             </w:r>
             <w:r>
               <w:rPr>
@@ -2761,7 +3024,7 @@
                 <w:noProof/>
                 <w:webHidden/>
               </w:rPr>
-              <w:t>25</w:t>
+              <w:t>26</w:t>
             </w:r>
             <w:r>
               <w:rPr>
@@ -2786,7 +3049,7 @@
               <w:lang w:eastAsia="fr-CH"/>
             </w:rPr>
           </w:pPr>
-          <w:hyperlink w:anchor="_Toc514591631" w:history="1">
+          <w:hyperlink w:anchor="_Toc514788273" w:history="1">
             <w:r>
               <w:rPr>
                 <w:rStyle w:val="Lienhypertexte"/>
@@ -2829,7 +3092,7 @@
                 <w:noProof/>
                 <w:webHidden/>
               </w:rPr>
-              <w:instrText xml:space="preserve"> PAGEREF _Toc514591631 \h </w:instrText>
+              <w:instrText xml:space="preserve"> PAGEREF _Toc514788273 \h </w:instrText>
             </w:r>
             <w:r>
               <w:rPr>
@@ -2849,7 +3112,7 @@
                 <w:noProof/>
                 <w:webHidden/>
               </w:rPr>
-              <w:t>25</w:t>
+              <w:t>26</w:t>
             </w:r>
             <w:r>
               <w:rPr>
@@ -2874,7 +3137,7 @@
               <w:lang w:eastAsia="fr-CH"/>
             </w:rPr>
           </w:pPr>
-          <w:hyperlink w:anchor="_Toc514591632" w:history="1">
+          <w:hyperlink w:anchor="_Toc514788274" w:history="1">
             <w:r>
               <w:rPr>
                 <w:rStyle w:val="Lienhypertexte"/>
@@ -2917,7 +3180,7 @@
                 <w:noProof/>
                 <w:webHidden/>
               </w:rPr>
-              <w:instrText xml:space="preserve"> PAGEREF _Toc514591632 \h </w:instrText>
+              <w:instrText xml:space="preserve"> PAGEREF _Toc514788274 \h </w:instrText>
             </w:r>
             <w:r>
               <w:rPr>
@@ -2937,7 +3200,7 @@
                 <w:noProof/>
                 <w:webHidden/>
               </w:rPr>
-              <w:t>25</w:t>
+              <w:t>26</w:t>
             </w:r>
             <w:r>
               <w:rPr>
@@ -2962,7 +3225,7 @@
               <w:lang w:eastAsia="fr-CH"/>
             </w:rPr>
           </w:pPr>
-          <w:hyperlink w:anchor="_Toc514591633" w:history="1">
+          <w:hyperlink w:anchor="_Toc514788275" w:history="1">
             <w:r>
               <w:rPr>
                 <w:rStyle w:val="Lienhypertexte"/>
@@ -3005,7 +3268,7 @@
                 <w:noProof/>
                 <w:webHidden/>
               </w:rPr>
-              <w:instrText xml:space="preserve"> PAGEREF _Toc514591633 \h </w:instrText>
+              <w:instrText xml:space="preserve"> PAGEREF _Toc514788275 \h </w:instrText>
             </w:r>
             <w:r>
               <w:rPr>
@@ -3025,7 +3288,7 @@
                 <w:noProof/>
                 <w:webHidden/>
               </w:rPr>
-              <w:t>25</w:t>
+              <w:t>26</w:t>
             </w:r>
             <w:r>
               <w:rPr>
@@ -3050,7 +3313,7 @@
               <w:lang w:eastAsia="fr-CH"/>
             </w:rPr>
           </w:pPr>
-          <w:hyperlink w:anchor="_Toc514591634" w:history="1">
+          <w:hyperlink w:anchor="_Toc514788276" w:history="1">
             <w:r>
               <w:rPr>
                 <w:rStyle w:val="Lienhypertexte"/>
@@ -3093,7 +3356,7 @@
                 <w:noProof/>
                 <w:webHidden/>
               </w:rPr>
-              <w:instrText xml:space="preserve"> PAGEREF _Toc514591634 \h </w:instrText>
+              <w:instrText xml:space="preserve"> PAGEREF _Toc514788276 \h </w:instrText>
             </w:r>
             <w:r>
               <w:rPr>
@@ -3113,7 +3376,7 @@
                 <w:noProof/>
                 <w:webHidden/>
               </w:rPr>
-              <w:t>26</w:t>
+              <w:t>27</w:t>
             </w:r>
             <w:r>
               <w:rPr>
@@ -3149,9 +3412,8 @@
         <w:spacing w:before="300" w:after="80" w:line="240" w:lineRule="auto"/>
       </w:pPr>
       <w:bookmarkStart w:id="0" w:name="_Toc513787756"/>
-      <w:bookmarkStart w:id="1" w:name="_Toc514591602"/>
-      <w:r>
-        <w:lastRenderedPageBreak/>
+      <w:bookmarkStart w:id="1" w:name="_Toc514788241"/>
+      <w:r>
         <w:t>Introduction</w:t>
       </w:r>
       <w:bookmarkEnd w:id="0"/>
@@ -3196,7 +3458,7 @@
         <w:spacing w:before="300" w:after="80" w:line="240" w:lineRule="auto"/>
       </w:pPr>
       <w:bookmarkStart w:id="2" w:name="_Toc513787757"/>
-      <w:bookmarkStart w:id="3" w:name="_Toc514591603"/>
+      <w:bookmarkStart w:id="3" w:name="_Toc514788242"/>
       <w:r>
         <w:t>Rappel du cahier des charges</w:t>
       </w:r>
@@ -3208,7 +3470,7 @@
         <w:pStyle w:val="Titre2"/>
       </w:pPr>
       <w:bookmarkStart w:id="4" w:name="_Toc513787758"/>
-      <w:bookmarkStart w:id="5" w:name="_Toc514591604"/>
+      <w:bookmarkStart w:id="5" w:name="_Toc514788243"/>
       <w:r>
         <w:t>But</w:t>
       </w:r>
@@ -3231,7 +3493,7 @@
         <w:pStyle w:val="Titre2"/>
       </w:pPr>
       <w:bookmarkStart w:id="6" w:name="_Toc513787759"/>
-      <w:bookmarkStart w:id="7" w:name="_Toc514591605"/>
+      <w:bookmarkStart w:id="7" w:name="_Toc514788244"/>
       <w:r>
         <w:t>Spécifications</w:t>
       </w:r>
@@ -3363,7 +3625,7 @@
         <w:pStyle w:val="Titre2"/>
       </w:pPr>
       <w:bookmarkStart w:id="8" w:name="_Toc513787760"/>
-      <w:bookmarkStart w:id="9" w:name="_Toc514591606"/>
+      <w:bookmarkStart w:id="9" w:name="_Toc514788245"/>
       <w:r>
         <w:t>Restrictions</w:t>
       </w:r>
@@ -3387,7 +3649,7 @@
         <w:pStyle w:val="Titre2"/>
       </w:pPr>
       <w:bookmarkStart w:id="10" w:name="_Toc513787761"/>
-      <w:bookmarkStart w:id="11" w:name="_Toc514591607"/>
+      <w:bookmarkStart w:id="11" w:name="_Toc514788246"/>
       <w:r>
         <w:t>Environnement</w:t>
       </w:r>
@@ -3428,7 +3690,6 @@
         </w:numPr>
       </w:pPr>
       <w:r>
-        <w:lastRenderedPageBreak/>
         <w:t>Système d’exploitation : Windows 10 Entreprise</w:t>
       </w:r>
     </w:p>
@@ -3444,15 +3705,12 @@
         <w:t>Outil de développement : JetBrains PhpStorm, WAMP</w:t>
       </w:r>
     </w:p>
-    <w:p/>
-    <w:p/>
-    <w:p/>
     <w:p>
       <w:pPr>
         <w:pStyle w:val="Titre2"/>
       </w:pPr>
       <w:bookmarkStart w:id="12" w:name="_Toc513787762"/>
-      <w:bookmarkStart w:id="13" w:name="_Toc514591608"/>
+      <w:bookmarkStart w:id="13" w:name="_Toc514788247"/>
       <w:r>
         <w:t>Livrables</w:t>
       </w:r>
@@ -3572,119 +3830,366 @@
     </w:p>
     <w:p>
       <w:pPr>
+        <w:pStyle w:val="Titre2"/>
+      </w:pPr>
+      <w:bookmarkStart w:id="14" w:name="_Toc514788248"/>
+      <w:r>
+        <w:t>Modèle conceptuel de base</w:t>
+      </w:r>
+      <w:bookmarkEnd w:id="14"/>
+    </w:p>
+    <w:p>
+      <w:pPr>
+        <w:keepNext/>
+      </w:pPr>
+      <w:r>
+        <w:rPr>
+          <w:noProof/>
+          <w:lang w:eastAsia="fr-CH"/>
+        </w:rPr>
+        <w:drawing>
+          <wp:inline distT="0" distB="0" distL="0" distR="0" wp14:anchorId="137F7493" wp14:editId="0FAB799C">
+            <wp:extent cx="5760720" cy="3310255"/>
+            <wp:effectExtent l="0" t="0" r="0" b="4445"/>
+            <wp:docPr id="9" name="Image 9"/>
+            <wp:cNvGraphicFramePr>
+              <a:graphicFrameLocks xmlns:a="http://schemas.openxmlformats.org/drawingml/2006/main" noChangeAspect="1"/>
+            </wp:cNvGraphicFramePr>
+            <a:graphic xmlns:a="http://schemas.openxmlformats.org/drawingml/2006/main">
+              <a:graphicData uri="http://schemas.openxmlformats.org/drawingml/2006/picture">
+                <pic:pic xmlns:pic="http://schemas.openxmlformats.org/drawingml/2006/picture">
+                  <pic:nvPicPr>
+                    <pic:cNvPr id="1" name=""/>
+                    <pic:cNvPicPr/>
+                  </pic:nvPicPr>
+                  <pic:blipFill>
+                    <a:blip r:embed="rId10"/>
+                    <a:stretch>
+                      <a:fillRect/>
+                    </a:stretch>
+                  </pic:blipFill>
+                  <pic:spPr>
+                    <a:xfrm>
+                      <a:off x="0" y="0"/>
+                      <a:ext cx="5760720" cy="3310255"/>
+                    </a:xfrm>
+                    <a:prstGeom prst="rect">
+                      <a:avLst/>
+                    </a:prstGeom>
+                  </pic:spPr>
+                </pic:pic>
+              </a:graphicData>
+            </a:graphic>
+          </wp:inline>
+        </w:drawing>
+      </w:r>
+    </w:p>
+    <w:p>
+      <w:pPr>
+        <w:pStyle w:val="Lgende"/>
+        <w:jc w:val="center"/>
+      </w:pPr>
+      <w:r>
+        <w:t xml:space="preserve">Figure </w:t>
+      </w:r>
+      <w:fldSimple w:instr=" SEQ Figure \* ARABIC ">
+        <w:r>
+          <w:rPr>
+            <w:noProof/>
+          </w:rPr>
+          <w:t>1</w:t>
+        </w:r>
+      </w:fldSimple>
+      <w:r>
+        <w:t xml:space="preserve"> - Modele conceptuel de base</w:t>
+      </w:r>
+    </w:p>
+    <w:p>
+      <w:pPr>
+        <w:pStyle w:val="Titre2"/>
+      </w:pPr>
+      <w:bookmarkStart w:id="15" w:name="_Toc514788249"/>
+      <w:r>
+        <w:t>Planning initial</w:t>
+      </w:r>
+      <w:bookmarkEnd w:id="15"/>
+    </w:p>
+    <w:p>
+      <w:pPr>
+        <w:keepNext/>
+        <w:jc w:val="center"/>
+      </w:pPr>
+      <w:r>
+        <w:rPr>
+          <w:noProof/>
+          <w:lang w:eastAsia="fr-CH"/>
+        </w:rPr>
+        <w:drawing>
+          <wp:inline distT="0" distB="0" distL="0" distR="0" wp14:anchorId="2FC5BE66" wp14:editId="56ACB2C2">
+            <wp:extent cx="5760720" cy="2446020"/>
+            <wp:effectExtent l="0" t="0" r="0" b="0"/>
+            <wp:docPr id="12" name="Image 12"/>
+            <wp:cNvGraphicFramePr>
+              <a:graphicFrameLocks xmlns:a="http://schemas.openxmlformats.org/drawingml/2006/main" noChangeAspect="1"/>
+            </wp:cNvGraphicFramePr>
+            <a:graphic xmlns:a="http://schemas.openxmlformats.org/drawingml/2006/main">
+              <a:graphicData uri="http://schemas.openxmlformats.org/drawingml/2006/picture">
+                <pic:pic xmlns:pic="http://schemas.openxmlformats.org/drawingml/2006/picture">
+                  <pic:nvPicPr>
+                    <pic:cNvPr id="1" name=""/>
+                    <pic:cNvPicPr/>
+                  </pic:nvPicPr>
+                  <pic:blipFill>
+                    <a:blip r:embed="rId11"/>
+                    <a:stretch>
+                      <a:fillRect/>
+                    </a:stretch>
+                  </pic:blipFill>
+                  <pic:spPr>
+                    <a:xfrm>
+                      <a:off x="0" y="0"/>
+                      <a:ext cx="5760720" cy="2446020"/>
+                    </a:xfrm>
+                    <a:prstGeom prst="rect">
+                      <a:avLst/>
+                    </a:prstGeom>
+                  </pic:spPr>
+                </pic:pic>
+              </a:graphicData>
+            </a:graphic>
+          </wp:inline>
+        </w:drawing>
+      </w:r>
+    </w:p>
+    <w:p>
+      <w:pPr>
+        <w:pStyle w:val="Lgende"/>
+        <w:jc w:val="center"/>
+      </w:pPr>
+      <w:r>
+        <w:t xml:space="preserve">Figure </w:t>
+      </w:r>
+      <w:fldSimple w:instr=" SEQ Figure \* ARABIC ">
+        <w:r>
+          <w:rPr>
+            <w:noProof/>
+          </w:rPr>
+          <w:t>2</w:t>
+        </w:r>
+      </w:fldSimple>
+      <w:r>
+        <w:t xml:space="preserve"> - planning initial</w:t>
+      </w:r>
+    </w:p>
+    <w:p>
+      <w:pPr>
+        <w:pStyle w:val="Titre2"/>
+      </w:pPr>
+      <w:bookmarkStart w:id="16" w:name="_Toc514788250"/>
+      <w:r>
+        <w:t>Plan du site</w:t>
+      </w:r>
+      <w:bookmarkEnd w:id="16"/>
+    </w:p>
+    <w:p>
+      <w:pPr>
+        <w:keepNext/>
+        <w:jc w:val="center"/>
+      </w:pPr>
+      <w:r>
+        <w:rPr>
+          <w:noProof/>
+          <w:lang w:eastAsia="fr-CH"/>
+        </w:rPr>
+        <w:drawing>
+          <wp:inline distT="0" distB="0" distL="0" distR="0" wp14:anchorId="2AA1EE39" wp14:editId="11B68E7A">
+            <wp:extent cx="5760720" cy="3117850"/>
+            <wp:effectExtent l="0" t="0" r="0" b="6350"/>
+            <wp:docPr id="13" name="Image 13"/>
+            <wp:cNvGraphicFramePr>
+              <a:graphicFrameLocks xmlns:a="http://schemas.openxmlformats.org/drawingml/2006/main" noChangeAspect="1"/>
+            </wp:cNvGraphicFramePr>
+            <a:graphic xmlns:a="http://schemas.openxmlformats.org/drawingml/2006/main">
+              <a:graphicData uri="http://schemas.openxmlformats.org/drawingml/2006/picture">
+                <pic:pic xmlns:pic="http://schemas.openxmlformats.org/drawingml/2006/picture">
+                  <pic:nvPicPr>
+                    <pic:cNvPr id="1" name=""/>
+                    <pic:cNvPicPr/>
+                  </pic:nvPicPr>
+                  <pic:blipFill>
+                    <a:blip r:embed="rId12"/>
+                    <a:stretch>
+                      <a:fillRect/>
+                    </a:stretch>
+                  </pic:blipFill>
+                  <pic:spPr>
+                    <a:xfrm>
+                      <a:off x="0" y="0"/>
+                      <a:ext cx="5760720" cy="3117850"/>
+                    </a:xfrm>
+                    <a:prstGeom prst="rect">
+                      <a:avLst/>
+                    </a:prstGeom>
+                  </pic:spPr>
+                </pic:pic>
+              </a:graphicData>
+            </a:graphic>
+          </wp:inline>
+        </w:drawing>
+      </w:r>
+    </w:p>
+    <w:p>
+      <w:pPr>
+        <w:pStyle w:val="Lgende"/>
+        <w:jc w:val="center"/>
+      </w:pPr>
+      <w:r>
+        <w:t xml:space="preserve">Figure </w:t>
+      </w:r>
+      <w:fldSimple w:instr=" SEQ Figure \* ARABIC ">
+        <w:r>
+          <w:rPr>
+            <w:noProof/>
+          </w:rPr>
+          <w:t>3</w:t>
+        </w:r>
+      </w:fldSimple>
+      <w:r>
+        <w:t xml:space="preserve"> - plan du site</w:t>
+      </w:r>
+    </w:p>
+    <w:p>
+      <w:pPr>
+        <w:jc w:val="left"/>
+        <w:rPr>
+          <w:rFonts w:cs="Times New Roman"/>
+          <w:b/>
+          <w:bCs/>
+          <w:caps/>
+          <w:kern w:val="24"/>
+          <w:sz w:val="16"/>
+          <w:szCs w:val="16"/>
+          <w:lang w:eastAsia="fr-CH"/>
+          <w14:ligatures w14:val="standardContextual"/>
+        </w:rPr>
+      </w:pPr>
+      <w:r>
+        <w:br w:type="page"/>
+      </w:r>
+    </w:p>
+    <w:p>
+      <w:pPr>
         <w:pStyle w:val="Titre1"/>
         <w:keepNext w:val="0"/>
         <w:keepLines w:val="0"/>
         <w:spacing w:before="300" w:after="80" w:line="240" w:lineRule="auto"/>
       </w:pPr>
-      <w:bookmarkStart w:id="14" w:name="_Toc513787763"/>
-      <w:bookmarkStart w:id="15" w:name="_Toc514591609"/>
+      <w:bookmarkStart w:id="17" w:name="_Toc513787763"/>
+      <w:bookmarkStart w:id="18" w:name="_Toc514788251"/>
       <w:r>
         <w:t>Analyse fonctionnelle</w:t>
       </w:r>
-      <w:bookmarkEnd w:id="14"/>
-      <w:bookmarkEnd w:id="15"/>
-    </w:p>
-    <w:p>
-      <w:pPr>
-        <w:pStyle w:val="Titre2"/>
-      </w:pPr>
-      <w:bookmarkStart w:id="16" w:name="_Toc513787764"/>
-      <w:bookmarkStart w:id="17" w:name="_Toc514591610"/>
-      <w:r>
-        <w:t>Fonctionnalités</w:t>
-      </w:r>
-      <w:bookmarkStart w:id="18" w:name="_GoBack"/>
-      <w:bookmarkEnd w:id="16"/>
       <w:bookmarkEnd w:id="17"/>
       <w:bookmarkEnd w:id="18"/>
     </w:p>
     <w:p>
       <w:pPr>
-        <w:pStyle w:val="Titre3"/>
-      </w:pPr>
-      <w:bookmarkStart w:id="19" w:name="_Toc513787765"/>
-      <w:bookmarkStart w:id="20" w:name="_Toc514591611"/>
-      <w:r>
-        <w:t>Inscription</w:t>
+        <w:pStyle w:val="Titre2"/>
+      </w:pPr>
+      <w:bookmarkStart w:id="19" w:name="_Toc513787764"/>
+      <w:bookmarkStart w:id="20" w:name="_Toc514788252"/>
+      <w:r>
+        <w:t>Fonctionnalités</w:t>
       </w:r>
       <w:bookmarkEnd w:id="19"/>
       <w:bookmarkEnd w:id="20"/>
     </w:p>
     <w:p>
-      <w:r>
-        <w:t>Cette fonctionnalité permet à un client de créer un compte</w:t>
-      </w:r>
-      <w:r>
-        <w:t>. Par la suite le compte sera validé ou non par l’administrateur permettant de se connecter sur le site et pouvoir ajouter des articles dans son panier.</w:t>
-      </w:r>
-    </w:p>
-    <w:p>
       <w:pPr>
         <w:pStyle w:val="Titre3"/>
       </w:pPr>
-      <w:bookmarkStart w:id="21" w:name="_Toc513787766"/>
-      <w:bookmarkStart w:id="22" w:name="_Toc514591612"/>
-      <w:r>
-        <w:t>Connexion</w:t>
+      <w:bookmarkStart w:id="21" w:name="_Toc513787765"/>
+      <w:bookmarkStart w:id="22" w:name="_Toc514788253"/>
+      <w:r>
+        <w:t>Inscription</w:t>
       </w:r>
       <w:bookmarkEnd w:id="21"/>
       <w:bookmarkEnd w:id="22"/>
     </w:p>
     <w:p>
       <w:r>
-        <w:t xml:space="preserve">Cette fonctionnalité permet à </w:t>
-      </w:r>
-      <w:r>
-        <w:t>l’</w:t>
-      </w:r>
-      <w:r>
-        <w:t>utilisateur de se connecter sur le site pour pouvoir ensuite ajouter des articles dans son panier.</w:t>
+        <w:t>Cette fonctionnalité permet à un client de créer un compte</w:t>
+      </w:r>
+      <w:r>
+        <w:t>. Par la suite le compte sera validé ou non par l’administrateur permettant de se connecter sur le site et pouvoir ajouter des articles dans son panier.</w:t>
       </w:r>
     </w:p>
     <w:p>
       <w:pPr>
         <w:pStyle w:val="Titre3"/>
       </w:pPr>
-      <w:bookmarkStart w:id="23" w:name="_Toc513787767"/>
-      <w:bookmarkStart w:id="24" w:name="_Toc514591613"/>
-      <w:r>
-        <w:t>Validations utilisateurs</w:t>
+      <w:bookmarkStart w:id="23" w:name="_Toc513787766"/>
+      <w:bookmarkStart w:id="24" w:name="_Toc514788254"/>
+      <w:r>
+        <w:t>Connexion</w:t>
       </w:r>
       <w:bookmarkEnd w:id="23"/>
       <w:bookmarkEnd w:id="24"/>
     </w:p>
     <w:p>
       <w:r>
-        <w:t>Cette fonctionnalité permet à l’administrateur de valider des utilisateurs qui se sont inscrits</w:t>
-      </w:r>
-      <w:r>
-        <w:t xml:space="preserve"> précédemment</w:t>
-      </w:r>
-      <w:r>
-        <w:t xml:space="preserve"> </w:t>
-      </w:r>
-      <w:r>
-        <w:t>depuis le site</w:t>
-      </w:r>
-      <w:r>
-        <w:t>.</w:t>
+        <w:t xml:space="preserve">Cette fonctionnalité permet à </w:t>
+      </w:r>
+      <w:r>
+        <w:t>l’</w:t>
+      </w:r>
+      <w:r>
+        <w:t>utilisateur de se connecter sur le site pour pouvoir ensuite ajouter des articles dans son panier.</w:t>
       </w:r>
     </w:p>
     <w:p>
       <w:pPr>
         <w:pStyle w:val="Titre3"/>
       </w:pPr>
-      <w:bookmarkStart w:id="25" w:name="_Toc513787768"/>
-      <w:bookmarkStart w:id="26" w:name="_Toc514591614"/>
-      <w:r>
-        <w:t>Ajout de produits</w:t>
+      <w:bookmarkStart w:id="25" w:name="_Toc513787767"/>
+      <w:bookmarkStart w:id="26" w:name="_Toc514788255"/>
+      <w:r>
+        <w:t>Validations utilisateurs</w:t>
       </w:r>
       <w:bookmarkEnd w:id="25"/>
       <w:bookmarkEnd w:id="26"/>
     </w:p>
     <w:p>
       <w:r>
+        <w:t>Cette fonctionnalité permet à l’administrateur de valider des utilisateurs qui se sont inscrits</w:t>
+      </w:r>
+      <w:r>
+        <w:t xml:space="preserve"> précédemment</w:t>
+      </w:r>
+      <w:r>
+        <w:t xml:space="preserve"> </w:t>
+      </w:r>
+      <w:r>
+        <w:t>depuis le site</w:t>
+      </w:r>
+      <w:r>
+        <w:t>.</w:t>
+      </w:r>
+    </w:p>
+    <w:p>
+      <w:pPr>
+        <w:pStyle w:val="Titre3"/>
+      </w:pPr>
+      <w:bookmarkStart w:id="27" w:name="_Toc513787768"/>
+      <w:bookmarkStart w:id="28" w:name="_Toc514788256"/>
+      <w:r>
+        <w:t>Ajout de produits</w:t>
+      </w:r>
+      <w:bookmarkEnd w:id="27"/>
+      <w:bookmarkEnd w:id="28"/>
+    </w:p>
+    <w:p>
+      <w:r>
         <w:t>Cette fonctionnalité permet à l’administrateur d’ajouter des articles depuis l’administration du site web.</w:t>
       </w:r>
     </w:p>
@@ -3692,11 +4197,11 @@
       <w:pPr>
         <w:pStyle w:val="Titre3"/>
       </w:pPr>
-      <w:bookmarkStart w:id="27" w:name="_Toc514591615"/>
+      <w:bookmarkStart w:id="29" w:name="_Toc514788257"/>
       <w:r>
         <w:t>Modification de produits</w:t>
       </w:r>
-      <w:bookmarkEnd w:id="27"/>
+      <w:bookmarkEnd w:id="29"/>
     </w:p>
     <w:p>
       <w:pPr>
@@ -3708,7 +4213,6 @@
         <w:rPr>
           <w:lang w:eastAsia="fr-CH"/>
         </w:rPr>
-        <w:lastRenderedPageBreak/>
         <w:t>Cette fonctionnalité permet à l’ad</w:t>
       </w:r>
       <w:r>
@@ -3728,11 +4232,11 @@
       <w:pPr>
         <w:pStyle w:val="Titre3"/>
       </w:pPr>
-      <w:bookmarkStart w:id="28" w:name="_Toc514591616"/>
+      <w:bookmarkStart w:id="30" w:name="_Toc514788258"/>
       <w:r>
         <w:t>Suppression de produits</w:t>
       </w:r>
-      <w:bookmarkEnd w:id="28"/>
+      <w:bookmarkEnd w:id="30"/>
     </w:p>
     <w:p>
       <w:pPr>
@@ -3757,50 +4261,85 @@
       <w:pPr>
         <w:pStyle w:val="Titre3"/>
       </w:pPr>
-      <w:bookmarkStart w:id="29" w:name="_Toc513787769"/>
-      <w:bookmarkStart w:id="30" w:name="_Toc514591617"/>
+      <w:bookmarkStart w:id="31" w:name="_Toc513787769"/>
+      <w:bookmarkStart w:id="32" w:name="_Toc514788259"/>
       <w:r>
         <w:t>Commande</w:t>
-      </w:r>
-      <w:bookmarkEnd w:id="29"/>
-      <w:bookmarkEnd w:id="30"/>
-    </w:p>
-    <w:p>
-      <w:r>
-        <w:t>Cette fonctionnalité permet à l’utilisateur de passer la commande des articles qui se trouvent dans son panier.</w:t>
-      </w:r>
-    </w:p>
-    <w:p>
-      <w:pPr>
-        <w:pStyle w:val="Titre2"/>
-      </w:pPr>
-      <w:bookmarkStart w:id="31" w:name="_Toc513787770"/>
-      <w:bookmarkStart w:id="32" w:name="_Toc514591618"/>
-      <w:r>
-        <w:t>Interfaces</w:t>
       </w:r>
       <w:bookmarkEnd w:id="31"/>
       <w:bookmarkEnd w:id="32"/>
     </w:p>
     <w:p>
+      <w:r>
+        <w:t>Cette fonctionnalité permet à l’utilisateur de passer la commande des articles qui se trouvent dans son panier.</w:t>
+      </w:r>
+    </w:p>
+    <w:p>
       <w:pPr>
         <w:pStyle w:val="Titre3"/>
       </w:pPr>
-      <w:bookmarkStart w:id="33" w:name="_Toc514591619"/>
+      <w:r>
+        <w:t>Historisation des prix</w:t>
+      </w:r>
+    </w:p>
+    <w:p>
+      <w:pPr>
+        <w:rPr>
+          <w:lang w:eastAsia="fr-CH"/>
+        </w:rPr>
+      </w:pPr>
+      <w:r>
+        <w:rPr>
+          <w:lang w:eastAsia="fr-CH"/>
+        </w:rPr>
+        <w:t>Cette fonctionnalité évite à un article déjà présent dans notre panier, soit affecté par un changement de son prix</w:t>
+      </w:r>
+    </w:p>
+    <w:p>
+      <w:pPr>
+        <w:jc w:val="left"/>
+        <w:rPr>
+          <w:lang w:eastAsia="fr-CH"/>
+        </w:rPr>
+      </w:pPr>
+      <w:r>
+        <w:rPr>
+          <w:lang w:eastAsia="fr-CH"/>
+        </w:rPr>
+        <w:br w:type="page"/>
+      </w:r>
+    </w:p>
+    <w:p>
+      <w:pPr>
+        <w:pStyle w:val="Titre2"/>
+      </w:pPr>
+      <w:bookmarkStart w:id="33" w:name="_Toc513787770"/>
+      <w:bookmarkStart w:id="34" w:name="_Toc514788260"/>
+      <w:r>
+        <w:t>Interfaces</w:t>
+      </w:r>
+      <w:bookmarkEnd w:id="33"/>
+      <w:bookmarkEnd w:id="34"/>
+    </w:p>
+    <w:p>
+      <w:pPr>
+        <w:pStyle w:val="Titre3"/>
+      </w:pPr>
+      <w:bookmarkStart w:id="35" w:name="_Toc514788261"/>
       <w:r>
         <w:t>Utilisateurs non-authentifiés</w:t>
       </w:r>
-      <w:bookmarkEnd w:id="33"/>
+      <w:bookmarkEnd w:id="35"/>
     </w:p>
     <w:p>
       <w:pPr>
         <w:pStyle w:val="Titre4"/>
       </w:pPr>
-      <w:bookmarkStart w:id="34" w:name="_Toc513787771"/>
+      <w:bookmarkStart w:id="36" w:name="_Toc513787771"/>
       <w:r>
         <w:t>Accueil</w:t>
       </w:r>
-      <w:bookmarkEnd w:id="34"/>
+      <w:bookmarkEnd w:id="36"/>
     </w:p>
     <w:p>
       <w:pPr>
@@ -3827,7 +4366,7 @@
                     <pic:cNvPicPr/>
                   </pic:nvPicPr>
                   <pic:blipFill>
-                    <a:blip r:embed="rId10">
+                    <a:blip r:embed="rId13">
                       <a:extLst>
                         <a:ext uri="{28A0092B-C50C-407E-A947-70E740481C1C}">
                           <a14:useLocalDpi xmlns:a14="http://schemas.microsoft.com/office/drawing/2010/main" val="0"/>
@@ -3862,27 +4401,14 @@
       <w:r>
         <w:t xml:space="preserve">Figure </w:t>
       </w:r>
-      <w:r>
-        <w:fldChar w:fldCharType="begin"/>
-      </w:r>
-      <w:r>
-        <w:instrText xml:space="preserve"> SEQ Figure \* ARABIC </w:instrText>
-      </w:r>
-      <w:r>
-        <w:fldChar w:fldCharType="separate"/>
-      </w:r>
-      <w:r>
-        <w:rPr>
-          <w:noProof/>
-        </w:rPr>
-        <w:t>1</w:t>
-      </w:r>
-      <w:r>
-        <w:rPr>
-          <w:noProof/>
-        </w:rPr>
-        <w:fldChar w:fldCharType="end"/>
-      </w:r>
+      <w:fldSimple w:instr=" SEQ Figure \* ARABIC ">
+        <w:r>
+          <w:rPr>
+            <w:noProof/>
+          </w:rPr>
+          <w:t>4</w:t>
+        </w:r>
+      </w:fldSimple>
       <w:r>
         <w:t xml:space="preserve"> - </w:t>
       </w:r>
@@ -3932,12 +4458,11 @@
       <w:pPr>
         <w:pStyle w:val="Titre4"/>
       </w:pPr>
-      <w:bookmarkStart w:id="35" w:name="_Toc513787772"/>
-      <w:r>
-        <w:lastRenderedPageBreak/>
+      <w:bookmarkStart w:id="37" w:name="_Toc513787772"/>
+      <w:r>
         <w:t>Connexion</w:t>
       </w:r>
-      <w:bookmarkEnd w:id="35"/>
+      <w:bookmarkEnd w:id="37"/>
     </w:p>
     <w:p>
       <w:pPr>
@@ -3965,7 +4490,7 @@
                     <pic:cNvPicPr/>
                   </pic:nvPicPr>
                   <pic:blipFill>
-                    <a:blip r:embed="rId11">
+                    <a:blip r:embed="rId14">
                       <a:extLst>
                         <a:ext uri="{28A0092B-C50C-407E-A947-70E740481C1C}">
                           <a14:useLocalDpi xmlns:a14="http://schemas.microsoft.com/office/drawing/2010/main" val="0"/>
@@ -4000,27 +4525,14 @@
       <w:r>
         <w:t xml:space="preserve">Figure </w:t>
       </w:r>
-      <w:r>
-        <w:fldChar w:fldCharType="begin"/>
-      </w:r>
-      <w:r>
-        <w:instrText xml:space="preserve"> SEQ Figure \* ARABIC </w:instrText>
-      </w:r>
-      <w:r>
-        <w:fldChar w:fldCharType="separate"/>
-      </w:r>
-      <w:r>
-        <w:rPr>
-          <w:noProof/>
-        </w:rPr>
-        <w:t>2</w:t>
-      </w:r>
-      <w:r>
-        <w:rPr>
-          <w:noProof/>
-        </w:rPr>
-        <w:fldChar w:fldCharType="end"/>
-      </w:r>
+      <w:fldSimple w:instr=" SEQ Figure \* ARABIC ">
+        <w:r>
+          <w:rPr>
+            <w:noProof/>
+          </w:rPr>
+          <w:t>5</w:t>
+        </w:r>
+      </w:fldSimple>
       <w:r>
         <w:t xml:space="preserve"> - </w:t>
       </w:r>
@@ -4112,12 +4624,11 @@
       <w:pPr>
         <w:pStyle w:val="Titre4"/>
       </w:pPr>
-      <w:bookmarkStart w:id="36" w:name="_Toc513787773"/>
-      <w:r>
-        <w:lastRenderedPageBreak/>
+      <w:bookmarkStart w:id="38" w:name="_Toc513787773"/>
+      <w:r>
         <w:t>Inscription</w:t>
       </w:r>
-      <w:bookmarkEnd w:id="36"/>
+      <w:bookmarkEnd w:id="38"/>
     </w:p>
     <w:p>
       <w:pPr>
@@ -4144,7 +4655,7 @@
                     <pic:cNvPicPr/>
                   </pic:nvPicPr>
                   <pic:blipFill>
-                    <a:blip r:embed="rId12">
+                    <a:blip r:embed="rId15">
                       <a:extLst>
                         <a:ext uri="{28A0092B-C50C-407E-A947-70E740481C1C}">
                           <a14:useLocalDpi xmlns:a14="http://schemas.microsoft.com/office/drawing/2010/main" val="0"/>
@@ -4179,27 +4690,14 @@
       <w:r>
         <w:t xml:space="preserve">Figure </w:t>
       </w:r>
-      <w:r>
-        <w:fldChar w:fldCharType="begin"/>
-      </w:r>
-      <w:r>
-        <w:instrText xml:space="preserve"> SEQ Figure \* ARABIC </w:instrText>
-      </w:r>
-      <w:r>
-        <w:fldChar w:fldCharType="separate"/>
-      </w:r>
-      <w:r>
-        <w:rPr>
-          <w:noProof/>
-        </w:rPr>
-        <w:t>3</w:t>
-      </w:r>
-      <w:r>
-        <w:rPr>
-          <w:noProof/>
-        </w:rPr>
-        <w:fldChar w:fldCharType="end"/>
-      </w:r>
+      <w:fldSimple w:instr=" SEQ Figure \* ARABIC ">
+        <w:r>
+          <w:rPr>
+            <w:noProof/>
+          </w:rPr>
+          <w:t>6</w:t>
+        </w:r>
+      </w:fldSimple>
       <w:r>
         <w:t xml:space="preserve"> - </w:t>
       </w:r>
@@ -4273,12 +4771,11 @@
       <w:pPr>
         <w:pStyle w:val="Titre4"/>
       </w:pPr>
-      <w:bookmarkStart w:id="37" w:name="_Toc513787774"/>
-      <w:r>
-        <w:lastRenderedPageBreak/>
+      <w:bookmarkStart w:id="39" w:name="_Toc513787774"/>
+      <w:r>
         <w:t>Produits</w:t>
       </w:r>
-      <w:bookmarkEnd w:id="37"/>
+      <w:bookmarkEnd w:id="39"/>
     </w:p>
     <w:p>
       <w:pPr>
@@ -4305,7 +4802,7 @@
                     <pic:cNvPicPr/>
                   </pic:nvPicPr>
                   <pic:blipFill>
-                    <a:blip r:embed="rId13">
+                    <a:blip r:embed="rId16">
                       <a:extLst>
                         <a:ext uri="{28A0092B-C50C-407E-A947-70E740481C1C}">
                           <a14:useLocalDpi xmlns:a14="http://schemas.microsoft.com/office/drawing/2010/main" val="0"/>
@@ -4340,27 +4837,14 @@
       <w:r>
         <w:t xml:space="preserve">Figure </w:t>
       </w:r>
-      <w:r>
-        <w:fldChar w:fldCharType="begin"/>
-      </w:r>
-      <w:r>
-        <w:instrText xml:space="preserve"> SEQ Figure \* ARABIC </w:instrText>
-      </w:r>
-      <w:r>
-        <w:fldChar w:fldCharType="separate"/>
-      </w:r>
-      <w:r>
-        <w:rPr>
-          <w:noProof/>
-        </w:rPr>
-        <w:t>4</w:t>
-      </w:r>
-      <w:r>
-        <w:rPr>
-          <w:noProof/>
-        </w:rPr>
-        <w:fldChar w:fldCharType="end"/>
-      </w:r>
+      <w:fldSimple w:instr=" SEQ Figure \* ARABIC ">
+        <w:r>
+          <w:rPr>
+            <w:noProof/>
+          </w:rPr>
+          <w:t>7</w:t>
+        </w:r>
+      </w:fldSimple>
       <w:r>
         <w:t xml:space="preserve"> - </w:t>
       </w:r>
@@ -4426,7 +4910,6 @@
         <w:pStyle w:val="Titre4"/>
       </w:pPr>
       <w:r>
-        <w:lastRenderedPageBreak/>
         <w:t>Page article</w:t>
       </w:r>
     </w:p>
@@ -4457,7 +4940,7 @@
                     <pic:cNvPicPr/>
                   </pic:nvPicPr>
                   <pic:blipFill>
-                    <a:blip r:embed="rId14">
+                    <a:blip r:embed="rId17">
                       <a:extLst>
                         <a:ext uri="{28A0092B-C50C-407E-A947-70E740481C1C}">
                           <a14:useLocalDpi xmlns:a14="http://schemas.microsoft.com/office/drawing/2010/main" val="0"/>
@@ -4492,27 +4975,14 @@
       <w:r>
         <w:t xml:space="preserve">Figure </w:t>
       </w:r>
-      <w:r>
-        <w:fldChar w:fldCharType="begin"/>
-      </w:r>
-      <w:r>
-        <w:instrText xml:space="preserve"> SEQ Figure \* ARABIC </w:instrText>
-      </w:r>
-      <w:r>
-        <w:fldChar w:fldCharType="separate"/>
-      </w:r>
-      <w:r>
-        <w:rPr>
-          <w:noProof/>
-        </w:rPr>
-        <w:t>5</w:t>
-      </w:r>
-      <w:r>
-        <w:rPr>
-          <w:noProof/>
-        </w:rPr>
-        <w:fldChar w:fldCharType="end"/>
-      </w:r>
+      <w:fldSimple w:instr=" SEQ Figure \* ARABIC ">
+        <w:r>
+          <w:rPr>
+            <w:noProof/>
+          </w:rPr>
+          <w:t>8</w:t>
+        </w:r>
+      </w:fldSimple>
       <w:r>
         <w:t xml:space="preserve"> - Page article</w:t>
       </w:r>
@@ -4559,22 +5029,21 @@
       <w:pPr>
         <w:pStyle w:val="Titre3"/>
       </w:pPr>
-      <w:bookmarkStart w:id="38" w:name="_Toc514591620"/>
-      <w:r>
-        <w:lastRenderedPageBreak/>
+      <w:bookmarkStart w:id="40" w:name="_Toc514788262"/>
+      <w:r>
         <w:t>Utilisateurs authentifiés</w:t>
       </w:r>
-      <w:bookmarkEnd w:id="38"/>
+      <w:bookmarkEnd w:id="40"/>
     </w:p>
     <w:p>
       <w:pPr>
         <w:pStyle w:val="Titre4"/>
       </w:pPr>
-      <w:bookmarkStart w:id="39" w:name="_Toc513787775"/>
+      <w:bookmarkStart w:id="41" w:name="_Toc513787775"/>
       <w:r>
         <w:t>Article</w:t>
       </w:r>
-      <w:bookmarkEnd w:id="39"/>
+      <w:bookmarkEnd w:id="41"/>
     </w:p>
     <w:p>
       <w:pPr>
@@ -4602,7 +5071,7 @@
                     <pic:cNvPicPr/>
                   </pic:nvPicPr>
                   <pic:blipFill>
-                    <a:blip r:embed="rId15">
+                    <a:blip r:embed="rId18">
                       <a:extLst>
                         <a:ext uri="{28A0092B-C50C-407E-A947-70E740481C1C}">
                           <a14:useLocalDpi xmlns:a14="http://schemas.microsoft.com/office/drawing/2010/main" val="0"/>
@@ -4637,27 +5106,14 @@
       <w:r>
         <w:t xml:space="preserve">Figure </w:t>
       </w:r>
-      <w:r>
-        <w:fldChar w:fldCharType="begin"/>
-      </w:r>
-      <w:r>
-        <w:instrText xml:space="preserve"> SEQ Figure \* ARABIC </w:instrText>
-      </w:r>
-      <w:r>
-        <w:fldChar w:fldCharType="separate"/>
-      </w:r>
-      <w:r>
-        <w:rPr>
-          <w:noProof/>
-        </w:rPr>
-        <w:t>6</w:t>
-      </w:r>
-      <w:r>
-        <w:rPr>
-          <w:noProof/>
-        </w:rPr>
-        <w:fldChar w:fldCharType="end"/>
-      </w:r>
+      <w:fldSimple w:instr=" SEQ Figure \* ARABIC ">
+        <w:r>
+          <w:rPr>
+            <w:noProof/>
+          </w:rPr>
+          <w:t>9</w:t>
+        </w:r>
+      </w:fldSimple>
       <w:r>
         <w:t xml:space="preserve"> - </w:t>
       </w:r>
@@ -4731,7 +5187,6 @@
         <w:pStyle w:val="Titre4"/>
       </w:pPr>
       <w:r>
-        <w:lastRenderedPageBreak/>
         <w:t>Panier</w:t>
       </w:r>
     </w:p>
@@ -4760,7 +5215,7 @@
                     <pic:cNvPicPr/>
                   </pic:nvPicPr>
                   <pic:blipFill>
-                    <a:blip r:embed="rId16">
+                    <a:blip r:embed="rId19">
                       <a:extLst>
                         <a:ext uri="{28A0092B-C50C-407E-A947-70E740481C1C}">
                           <a14:useLocalDpi xmlns:a14="http://schemas.microsoft.com/office/drawing/2010/main" val="0"/>
@@ -4795,27 +5250,14 @@
       <w:r>
         <w:t xml:space="preserve">Figure </w:t>
       </w:r>
-      <w:r>
-        <w:fldChar w:fldCharType="begin"/>
-      </w:r>
-      <w:r>
-        <w:instrText xml:space="preserve"> SEQ Figure \* ARABIC </w:instrText>
-      </w:r>
-      <w:r>
-        <w:fldChar w:fldCharType="separate"/>
-      </w:r>
-      <w:r>
-        <w:rPr>
-          <w:noProof/>
-        </w:rPr>
-        <w:t>7</w:t>
-      </w:r>
-      <w:r>
-        <w:rPr>
-          <w:noProof/>
-        </w:rPr>
-        <w:fldChar w:fldCharType="end"/>
-      </w:r>
+      <w:fldSimple w:instr=" SEQ Figure \* ARABIC ">
+        <w:r>
+          <w:rPr>
+            <w:noProof/>
+          </w:rPr>
+          <w:t>10</w:t>
+        </w:r>
+      </w:fldSimple>
       <w:r>
         <w:t xml:space="preserve"> – panier</w:t>
       </w:r>
@@ -4919,12 +5361,11 @@
       <w:pPr>
         <w:pStyle w:val="Titre4"/>
       </w:pPr>
-      <w:bookmarkStart w:id="40" w:name="_Toc513787780"/>
-      <w:r>
-        <w:lastRenderedPageBreak/>
+      <w:bookmarkStart w:id="42" w:name="_Toc513787780"/>
+      <w:r>
         <w:t>Page de paiement</w:t>
       </w:r>
-      <w:bookmarkEnd w:id="40"/>
+      <w:bookmarkEnd w:id="42"/>
     </w:p>
     <w:p>
       <w:pPr>
@@ -4956,7 +5397,7 @@
                     <pic:cNvPicPr/>
                   </pic:nvPicPr>
                   <pic:blipFill>
-                    <a:blip r:embed="rId17">
+                    <a:blip r:embed="rId20">
                       <a:extLst>
                         <a:ext uri="{28A0092B-C50C-407E-A947-70E740481C1C}">
                           <a14:useLocalDpi xmlns:a14="http://schemas.microsoft.com/office/drawing/2010/main" val="0"/>
@@ -4991,27 +5432,14 @@
       <w:r>
         <w:t xml:space="preserve">Figure </w:t>
       </w:r>
-      <w:r>
-        <w:fldChar w:fldCharType="begin"/>
-      </w:r>
-      <w:r>
-        <w:instrText xml:space="preserve"> SEQ Figure \* ARABIC </w:instrText>
-      </w:r>
-      <w:r>
-        <w:fldChar w:fldCharType="separate"/>
-      </w:r>
-      <w:r>
-        <w:rPr>
-          <w:noProof/>
-        </w:rPr>
-        <w:t>8</w:t>
-      </w:r>
-      <w:r>
-        <w:rPr>
-          <w:noProof/>
-        </w:rPr>
-        <w:fldChar w:fldCharType="end"/>
-      </w:r>
+      <w:fldSimple w:instr=" SEQ Figure \* ARABIC ">
+        <w:r>
+          <w:rPr>
+            <w:noProof/>
+          </w:rPr>
+          <w:t>11</w:t>
+        </w:r>
+      </w:fldSimple>
       <w:r>
         <w:t xml:space="preserve"> - Page de paiement</w:t>
       </w:r>
@@ -5063,22 +5491,21 @@
       <w:pPr>
         <w:pStyle w:val="Titre3"/>
       </w:pPr>
-      <w:bookmarkStart w:id="41" w:name="_Toc514591621"/>
-      <w:r>
-        <w:lastRenderedPageBreak/>
+      <w:bookmarkStart w:id="43" w:name="_Toc514788263"/>
+      <w:r>
         <w:t>Administrateur</w:t>
       </w:r>
-      <w:bookmarkEnd w:id="41"/>
+      <w:bookmarkEnd w:id="43"/>
     </w:p>
     <w:p>
       <w:pPr>
         <w:pStyle w:val="Titre4"/>
       </w:pPr>
-      <w:bookmarkStart w:id="42" w:name="_Toc513787776"/>
+      <w:bookmarkStart w:id="44" w:name="_Toc513787776"/>
       <w:r>
         <w:t>Administration</w:t>
       </w:r>
-      <w:bookmarkEnd w:id="42"/>
+      <w:bookmarkEnd w:id="44"/>
     </w:p>
     <w:p>
       <w:pPr>
@@ -5105,7 +5532,7 @@
                     <pic:cNvPicPr/>
                   </pic:nvPicPr>
                   <pic:blipFill>
-                    <a:blip r:embed="rId18">
+                    <a:blip r:embed="rId21">
                       <a:extLst>
                         <a:ext uri="{28A0092B-C50C-407E-A947-70E740481C1C}">
                           <a14:useLocalDpi xmlns:a14="http://schemas.microsoft.com/office/drawing/2010/main" val="0"/>
@@ -5140,27 +5567,14 @@
       <w:r>
         <w:t xml:space="preserve">Figure </w:t>
       </w:r>
-      <w:r>
-        <w:fldChar w:fldCharType="begin"/>
-      </w:r>
-      <w:r>
-        <w:instrText xml:space="preserve"> SEQ Figure \* ARABIC </w:instrText>
-      </w:r>
-      <w:r>
-        <w:fldChar w:fldCharType="separate"/>
-      </w:r>
-      <w:r>
-        <w:rPr>
-          <w:noProof/>
-        </w:rPr>
-        <w:t>9</w:t>
-      </w:r>
-      <w:r>
-        <w:rPr>
-          <w:noProof/>
-        </w:rPr>
-        <w:fldChar w:fldCharType="end"/>
-      </w:r>
+      <w:fldSimple w:instr=" SEQ Figure \* ARABIC ">
+        <w:r>
+          <w:rPr>
+            <w:noProof/>
+          </w:rPr>
+          <w:t>12</w:t>
+        </w:r>
+      </w:fldSimple>
       <w:r>
         <w:t xml:space="preserve"> - page d'administration</w:t>
       </w:r>
@@ -5170,11 +5584,11 @@
       <w:pPr>
         <w:pStyle w:val="Titre4"/>
       </w:pPr>
-      <w:bookmarkStart w:id="43" w:name="_Toc513787777"/>
+      <w:bookmarkStart w:id="45" w:name="_Toc513787777"/>
       <w:r>
         <w:t>Validations d’utilisateurs</w:t>
       </w:r>
-      <w:bookmarkEnd w:id="43"/>
+      <w:bookmarkEnd w:id="45"/>
     </w:p>
     <w:p>
       <w:pPr>
@@ -5201,7 +5615,7 @@
                     <pic:cNvPicPr/>
                   </pic:nvPicPr>
                   <pic:blipFill>
-                    <a:blip r:embed="rId19">
+                    <a:blip r:embed="rId22">
                       <a:extLst>
                         <a:ext uri="{28A0092B-C50C-407E-A947-70E740481C1C}">
                           <a14:useLocalDpi xmlns:a14="http://schemas.microsoft.com/office/drawing/2010/main" val="0"/>
@@ -5236,27 +5650,14 @@
       <w:r>
         <w:t xml:space="preserve">Figure </w:t>
       </w:r>
-      <w:r>
-        <w:fldChar w:fldCharType="begin"/>
-      </w:r>
-      <w:r>
-        <w:instrText xml:space="preserve"> SEQ Figure \* ARABIC </w:instrText>
-      </w:r>
-      <w:r>
-        <w:fldChar w:fldCharType="separate"/>
-      </w:r>
-      <w:r>
-        <w:rPr>
-          <w:noProof/>
-        </w:rPr>
-        <w:t>10</w:t>
-      </w:r>
-      <w:r>
-        <w:rPr>
-          <w:noProof/>
-        </w:rPr>
-        <w:fldChar w:fldCharType="end"/>
-      </w:r>
+      <w:fldSimple w:instr=" SEQ Figure \* ARABIC ">
+        <w:r>
+          <w:rPr>
+            <w:noProof/>
+          </w:rPr>
+          <w:t>13</w:t>
+        </w:r>
+      </w:fldSimple>
       <w:r>
         <w:t xml:space="preserve"> - page de validation des utilisateurs</w:t>
       </w:r>
@@ -5282,7 +5683,6 @@
         </w:numPr>
       </w:pPr>
       <w:r>
-        <w:lastRenderedPageBreak/>
         <w:t>Bouton qui permet de valider les utilisateurs.</w:t>
       </w:r>
     </w:p>
@@ -5319,7 +5719,7 @@
                     <pic:cNvPicPr/>
                   </pic:nvPicPr>
                   <pic:blipFill>
-                    <a:blip r:embed="rId20">
+                    <a:blip r:embed="rId23">
                       <a:extLst>
                         <a:ext uri="{28A0092B-C50C-407E-A947-70E740481C1C}">
                           <a14:useLocalDpi xmlns:a14="http://schemas.microsoft.com/office/drawing/2010/main" val="0"/>
@@ -5354,27 +5754,14 @@
       <w:r>
         <w:t xml:space="preserve">Figure </w:t>
       </w:r>
-      <w:r>
-        <w:fldChar w:fldCharType="begin"/>
-      </w:r>
-      <w:r>
-        <w:instrText xml:space="preserve"> SEQ Figure \* ARABIC </w:instrText>
-      </w:r>
-      <w:r>
-        <w:fldChar w:fldCharType="separate"/>
-      </w:r>
-      <w:r>
-        <w:rPr>
-          <w:noProof/>
-        </w:rPr>
-        <w:t>11</w:t>
-      </w:r>
-      <w:r>
-        <w:rPr>
-          <w:noProof/>
-        </w:rPr>
-        <w:fldChar w:fldCharType="end"/>
-      </w:r>
+      <w:fldSimple w:instr=" SEQ Figure \* ARABIC ">
+        <w:r>
+          <w:rPr>
+            <w:noProof/>
+          </w:rPr>
+          <w:t>14</w:t>
+        </w:r>
+      </w:fldSimple>
       <w:r>
         <w:t xml:space="preserve"> - Page produits administrateur</w:t>
       </w:r>
@@ -5431,11 +5818,11 @@
       <w:pPr>
         <w:pStyle w:val="Titre4"/>
       </w:pPr>
-      <w:bookmarkStart w:id="44" w:name="_Toc513787778"/>
+      <w:bookmarkStart w:id="46" w:name="_Toc513787778"/>
       <w:r>
         <w:t>Ajout de produits</w:t>
       </w:r>
-      <w:bookmarkEnd w:id="44"/>
+      <w:bookmarkEnd w:id="46"/>
     </w:p>
     <w:p>
       <w:pPr>
@@ -5446,7 +5833,6 @@
           <w:noProof/>
           <w:lang w:eastAsia="fr-CH"/>
         </w:rPr>
-        <w:lastRenderedPageBreak/>
         <w:drawing>
           <wp:inline distT="0" distB="0" distL="0" distR="0" wp14:anchorId="1B2E5D3A" wp14:editId="5CBB3F9A">
             <wp:extent cx="5760720" cy="3891915"/>
@@ -5463,7 +5849,7 @@
                     <pic:cNvPicPr/>
                   </pic:nvPicPr>
                   <pic:blipFill>
-                    <a:blip r:embed="rId21">
+                    <a:blip r:embed="rId24">
                       <a:extLst>
                         <a:ext uri="{28A0092B-C50C-407E-A947-70E740481C1C}">
                           <a14:useLocalDpi xmlns:a14="http://schemas.microsoft.com/office/drawing/2010/main" val="0"/>
@@ -5498,27 +5884,14 @@
       <w:r>
         <w:t xml:space="preserve">Figure </w:t>
       </w:r>
-      <w:r>
-        <w:fldChar w:fldCharType="begin"/>
-      </w:r>
-      <w:r>
-        <w:instrText xml:space="preserve"> SEQ Figure \* ARABIC </w:instrText>
-      </w:r>
-      <w:r>
-        <w:fldChar w:fldCharType="separate"/>
-      </w:r>
-      <w:r>
-        <w:rPr>
-          <w:noProof/>
-        </w:rPr>
-        <w:t>12</w:t>
-      </w:r>
-      <w:r>
-        <w:rPr>
-          <w:noProof/>
-        </w:rPr>
-        <w:fldChar w:fldCharType="end"/>
-      </w:r>
+      <w:fldSimple w:instr=" SEQ Figure \* ARABIC ">
+        <w:r>
+          <w:rPr>
+            <w:noProof/>
+          </w:rPr>
+          <w:t>15</w:t>
+        </w:r>
+      </w:fldSimple>
       <w:r>
         <w:t xml:space="preserve"> - PAGE D'AJOUT D'ARTICLE</w:t>
       </w:r>
@@ -5646,7 +6019,6 @@
         <w:pStyle w:val="Titre4"/>
       </w:pPr>
       <w:r>
-        <w:lastRenderedPageBreak/>
         <w:t>Modification d’un produit</w:t>
       </w:r>
     </w:p>
@@ -5676,7 +6048,7 @@
                     <pic:cNvPicPr/>
                   </pic:nvPicPr>
                   <pic:blipFill>
-                    <a:blip r:embed="rId22">
+                    <a:blip r:embed="rId25">
                       <a:extLst>
                         <a:ext uri="{28A0092B-C50C-407E-A947-70E740481C1C}">
                           <a14:useLocalDpi xmlns:a14="http://schemas.microsoft.com/office/drawing/2010/main" val="0"/>
@@ -5711,27 +6083,14 @@
       <w:r>
         <w:t xml:space="preserve">Figure </w:t>
       </w:r>
-      <w:r>
-        <w:fldChar w:fldCharType="begin"/>
-      </w:r>
-      <w:r>
-        <w:instrText xml:space="preserve"> SEQ Figure \* ARABIC </w:instrText>
-      </w:r>
-      <w:r>
-        <w:fldChar w:fldCharType="separate"/>
-      </w:r>
-      <w:r>
-        <w:rPr>
-          <w:noProof/>
-        </w:rPr>
-        <w:t>13</w:t>
-      </w:r>
-      <w:r>
-        <w:rPr>
-          <w:noProof/>
-        </w:rPr>
-        <w:fldChar w:fldCharType="end"/>
-      </w:r>
+      <w:fldSimple w:instr=" SEQ Figure \* ARABIC ">
+        <w:r>
+          <w:rPr>
+            <w:noProof/>
+          </w:rPr>
+          <w:t>16</w:t>
+        </w:r>
+      </w:fldSimple>
       <w:r>
         <w:t xml:space="preserve"> - Modification d'un produit</w:t>
       </w:r>
@@ -5858,7 +6217,6 @@
         <w:pStyle w:val="Titre4"/>
       </w:pPr>
       <w:r>
-        <w:lastRenderedPageBreak/>
         <w:t>Suppression d’un produit</w:t>
       </w:r>
     </w:p>
@@ -5888,7 +6246,7 @@
                     <pic:cNvPicPr/>
                   </pic:nvPicPr>
                   <pic:blipFill>
-                    <a:blip r:embed="rId20">
+                    <a:blip r:embed="rId23">
                       <a:extLst>
                         <a:ext uri="{28A0092B-C50C-407E-A947-70E740481C1C}">
                           <a14:useLocalDpi xmlns:a14="http://schemas.microsoft.com/office/drawing/2010/main" val="0"/>
@@ -5923,27 +6281,14 @@
       <w:r>
         <w:t xml:space="preserve">Figure </w:t>
       </w:r>
-      <w:r>
-        <w:fldChar w:fldCharType="begin"/>
-      </w:r>
-      <w:r>
-        <w:instrText xml:space="preserve"> SEQ Figure \* ARABIC </w:instrText>
-      </w:r>
-      <w:r>
-        <w:fldChar w:fldCharType="separate"/>
-      </w:r>
-      <w:r>
-        <w:rPr>
-          <w:noProof/>
-        </w:rPr>
-        <w:t>14</w:t>
-      </w:r>
-      <w:r>
-        <w:rPr>
-          <w:noProof/>
-        </w:rPr>
-        <w:fldChar w:fldCharType="end"/>
-      </w:r>
+      <w:fldSimple w:instr=" SEQ Figure \* ARABIC ">
+        <w:r>
+          <w:rPr>
+            <w:noProof/>
+          </w:rPr>
+          <w:t>17</w:t>
+        </w:r>
+      </w:fldSimple>
       <w:r>
         <w:t xml:space="preserve"> - page article administrateur</w:t>
       </w:r>
@@ -5961,7 +6306,6 @@
           <w:noProof/>
           <w:lang w:eastAsia="fr-CH"/>
         </w:rPr>
-        <w:lastRenderedPageBreak/>
         <w:drawing>
           <wp:inline distT="0" distB="0" distL="0" distR="0" wp14:anchorId="5584EC11" wp14:editId="67612037">
             <wp:extent cx="5486400" cy="4853215"/>
@@ -5978,7 +6322,7 @@
                     <pic:cNvPicPr/>
                   </pic:nvPicPr>
                   <pic:blipFill>
-                    <a:blip r:embed="rId23">
+                    <a:blip r:embed="rId26">
                       <a:extLst>
                         <a:ext uri="{28A0092B-C50C-407E-A947-70E740481C1C}">
                           <a14:useLocalDpi xmlns:a14="http://schemas.microsoft.com/office/drawing/2010/main" val="0"/>
@@ -6020,35 +6364,34 @@
         <w:keepLines w:val="0"/>
         <w:spacing w:before="300" w:after="80" w:line="240" w:lineRule="auto"/>
       </w:pPr>
-      <w:bookmarkStart w:id="45" w:name="_Toc513787781"/>
-      <w:bookmarkStart w:id="46" w:name="_Toc514591622"/>
-      <w:r>
-        <w:lastRenderedPageBreak/>
+      <w:bookmarkStart w:id="47" w:name="_Toc513787781"/>
+      <w:bookmarkStart w:id="48" w:name="_Toc514788264"/>
+      <w:r>
         <w:t>Analyse organique</w:t>
-      </w:r>
-      <w:bookmarkEnd w:id="45"/>
-      <w:bookmarkEnd w:id="46"/>
-    </w:p>
-    <w:p>
-      <w:pPr>
-        <w:pStyle w:val="Titre2"/>
-      </w:pPr>
-      <w:bookmarkStart w:id="47" w:name="_Toc513787782"/>
-      <w:bookmarkStart w:id="48" w:name="_Toc514591623"/>
-      <w:r>
-        <w:t>Diagramme de la base de données (</w:t>
-      </w:r>
-      <w:r>
-        <w:t>MLD</w:t>
-      </w:r>
-      <w:r>
-        <w:t>)</w:t>
       </w:r>
       <w:bookmarkEnd w:id="47"/>
       <w:bookmarkEnd w:id="48"/>
     </w:p>
     <w:p>
       <w:pPr>
+        <w:pStyle w:val="Titre2"/>
+      </w:pPr>
+      <w:bookmarkStart w:id="49" w:name="_Toc513787782"/>
+      <w:bookmarkStart w:id="50" w:name="_Toc514788265"/>
+      <w:r>
+        <w:t>Diagramme de la base de données (</w:t>
+      </w:r>
+      <w:r>
+        <w:t>MLD</w:t>
+      </w:r>
+      <w:r>
+        <w:t>)</w:t>
+      </w:r>
+      <w:bookmarkEnd w:id="49"/>
+      <w:bookmarkEnd w:id="50"/>
+    </w:p>
+    <w:p>
+      <w:pPr>
         <w:keepNext/>
         <w:jc w:val="center"/>
       </w:pPr>
@@ -6057,47 +6400,30 @@
           <w:noProof/>
           <w:lang w:eastAsia="fr-CH"/>
         </w:rPr>
-        <w:drawing>
-          <wp:inline distT="0" distB="0" distL="0" distR="0">
-            <wp:extent cx="5760720" cy="6678930"/>
-            <wp:effectExtent l="0" t="0" r="0" b="7620"/>
-            <wp:docPr id="2" name="Image 2"/>
-            <wp:cNvGraphicFramePr>
-              <a:graphicFrameLocks xmlns:a="http://schemas.openxmlformats.org/drawingml/2006/main" noChangeAspect="1"/>
-            </wp:cNvGraphicFramePr>
-            <a:graphic xmlns:a="http://schemas.openxmlformats.org/drawingml/2006/main">
-              <a:graphicData uri="http://schemas.openxmlformats.org/drawingml/2006/picture">
-                <pic:pic xmlns:pic="http://schemas.openxmlformats.org/drawingml/2006/picture">
-                  <pic:nvPicPr>
-                    <pic:cNvPr id="2" name="MCD.PNG.png"/>
-                    <pic:cNvPicPr/>
-                  </pic:nvPicPr>
-                  <pic:blipFill>
-                    <a:blip r:embed="rId24">
-                      <a:extLst>
-                        <a:ext uri="{28A0092B-C50C-407E-A947-70E740481C1C}">
-                          <a14:useLocalDpi xmlns:a14="http://schemas.microsoft.com/office/drawing/2010/main" val="0"/>
-                        </a:ext>
-                      </a:extLst>
-                    </a:blip>
-                    <a:stretch>
-                      <a:fillRect/>
-                    </a:stretch>
-                  </pic:blipFill>
-                  <pic:spPr>
-                    <a:xfrm>
-                      <a:off x="0" y="0"/>
-                      <a:ext cx="5760720" cy="6678930"/>
-                    </a:xfrm>
-                    <a:prstGeom prst="rect">
-                      <a:avLst/>
-                    </a:prstGeom>
-                  </pic:spPr>
-                </pic:pic>
-              </a:graphicData>
-            </a:graphic>
-          </wp:inline>
-        </w:drawing>
+        <w:pict>
+          <v:shapetype id="_x0000_t75" coordsize="21600,21600" o:spt="75" o:preferrelative="t" path="m@4@5l@4@11@9@11@9@5xe" filled="f" stroked="f">
+            <v:stroke joinstyle="miter"/>
+            <v:formulas>
+              <v:f eqn="if lineDrawn pixelLineWidth 0"/>
+              <v:f eqn="sum @0 1 0"/>
+              <v:f eqn="sum 0 0 @1"/>
+              <v:f eqn="prod @2 1 2"/>
+              <v:f eqn="prod @3 21600 pixelWidth"/>
+              <v:f eqn="prod @3 21600 pixelHeight"/>
+              <v:f eqn="sum @0 0 1"/>
+              <v:f eqn="prod @6 1 2"/>
+              <v:f eqn="prod @7 21600 pixelWidth"/>
+              <v:f eqn="sum @8 21600 0"/>
+              <v:f eqn="prod @7 21600 pixelHeight"/>
+              <v:f eqn="sum @10 21600 0"/>
+            </v:formulas>
+            <v:path o:extrusionok="f" gradientshapeok="t" o:connecttype="rect"/>
+            <o:lock v:ext="edit" aspectratio="t"/>
+          </v:shapetype>
+          <v:shape id="_x0000_i1025" type="#_x0000_t75" style="width:453pt;height:478.5pt">
+            <v:imagedata r:id="rId27" o:title="MLD"/>
+          </v:shape>
+        </w:pict>
       </w:r>
     </w:p>
     <w:p>
@@ -6108,27 +6434,14 @@
       <w:r>
         <w:t xml:space="preserve">Figure </w:t>
       </w:r>
-      <w:r>
-        <w:fldChar w:fldCharType="begin"/>
-      </w:r>
-      <w:r>
-        <w:instrText xml:space="preserve"> SEQ Figure \* ARABIC </w:instrText>
-      </w:r>
-      <w:r>
-        <w:fldChar w:fldCharType="separate"/>
-      </w:r>
-      <w:r>
-        <w:rPr>
-          <w:noProof/>
-        </w:rPr>
-        <w:t>15</w:t>
-      </w:r>
-      <w:r>
-        <w:rPr>
-          <w:noProof/>
-        </w:rPr>
-        <w:fldChar w:fldCharType="end"/>
-      </w:r>
+      <w:fldSimple w:instr=" SEQ Figure \* ARABIC ">
+        <w:r>
+          <w:rPr>
+            <w:noProof/>
+          </w:rPr>
+          <w:t>18</w:t>
+        </w:r>
+      </w:fldSimple>
       <w:r>
         <w:t xml:space="preserve"> - Modele </w:t>
       </w:r>
@@ -6141,13 +6454,67 @@
     </w:p>
     <w:p>
       <w:pPr>
+        <w:jc w:val="left"/>
+        <w:rPr>
+          <w:rFonts w:cs="Times New Roman"/>
+          <w:b/>
+          <w:bCs/>
+          <w:caps/>
+          <w:kern w:val="24"/>
+          <w:sz w:val="16"/>
+          <w:szCs w:val="16"/>
+          <w:lang w:eastAsia="fr-CH"/>
+          <w14:ligatures w14:val="standardContextual"/>
+        </w:rPr>
+      </w:pPr>
+      <w:r>
+        <w:br w:type="page"/>
+      </w:r>
+    </w:p>
+    <w:p>
+      <w:pPr>
         <w:pStyle w:val="Titre2"/>
       </w:pPr>
-      <w:bookmarkStart w:id="49" w:name="_Toc514591624"/>
+      <w:bookmarkStart w:id="51" w:name="_Toc514788266"/>
       <w:r>
         <w:t>Plan du site</w:t>
       </w:r>
-      <w:bookmarkEnd w:id="49"/>
+      <w:bookmarkEnd w:id="51"/>
+    </w:p>
+    <w:p>
+      <w:pPr>
+        <w:keepNext/>
+      </w:pPr>
+      <w:r>
+        <w:object w:dxaOrig="15646" w:dyaOrig="9855">
+          <v:shape id="_x0000_i1026" type="#_x0000_t75" style="width:453pt;height:285pt" o:ole="">
+            <v:imagedata r:id="rId28" o:title=""/>
+          </v:shape>
+          <o:OLEObject Type="Embed" ProgID="Visio.Drawing.15" ShapeID="_x0000_i1026" DrawAspect="Content" ObjectID="_1588598463" r:id="rId29"/>
+        </w:object>
+      </w:r>
+    </w:p>
+    <w:p>
+      <w:pPr>
+        <w:pStyle w:val="Lgende"/>
+        <w:jc w:val="center"/>
+      </w:pPr>
+      <w:r>
+        <w:t xml:space="preserve">Figure </w:t>
+      </w:r>
+      <w:fldSimple w:instr=" SEQ Figure \* ARABIC ">
+        <w:r>
+          <w:rPr>
+            <w:noProof/>
+          </w:rPr>
+          <w:t>19</w:t>
+        </w:r>
+      </w:fldSimple>
+      <w:r>
+        <w:t xml:space="preserve"> - plan du site</w:t>
+      </w:r>
+      <w:bookmarkStart w:id="52" w:name="_GoBack"/>
+      <w:bookmarkEnd w:id="52"/>
     </w:p>
     <w:p>
       <w:pPr>
@@ -6165,21 +6532,13 @@
     </w:p>
     <w:p>
       <w:pPr>
-        <w:rPr>
-          <w:lang w:eastAsia="fr-CH"/>
-        </w:rPr>
-      </w:pPr>
-    </w:p>
-    <w:p>
-      <w:pPr>
         <w:pStyle w:val="Titre2"/>
       </w:pPr>
-      <w:bookmarkStart w:id="50" w:name="_Toc514591625"/>
-      <w:r>
-        <w:lastRenderedPageBreak/>
+      <w:bookmarkStart w:id="53" w:name="_Toc514788267"/>
+      <w:r>
         <w:t>Requêtes principales</w:t>
       </w:r>
-      <w:bookmarkEnd w:id="50"/>
+      <w:bookmarkEnd w:id="53"/>
     </w:p>
     <w:tbl>
       <w:tblPr>
@@ -6275,31 +6634,7 @@
                 <w:szCs w:val="18"/>
                 <w:shd w:val="clear" w:color="auto" w:fill="F7FAFF"/>
               </w:rPr>
-              <w:t xml:space="preserve">SELECT DISTINCT articles.idArticle, articles.nomArticle, articles.imageArticle, articles.descriptionArticle, articles.stock, categories.nomCategorie, prixarticles.idPrixArticle, prixarticles.prix FROM articles, categories, prixarticles WHERE articles.idCategorie = categories.idCategorie AND articles.idArticle = prixarticles.idArticle AND articles.idArticle = </w:t>
-            </w:r>
-            <w:proofErr w:type="gramStart"/>
-            <w:r>
-              <w:rPr>
-                <w:b/>
-                <w:bCs/>
-                <w:color w:val="008000"/>
-                <w:sz w:val="18"/>
-                <w:szCs w:val="18"/>
-                <w:shd w:val="clear" w:color="auto" w:fill="F7FAFF"/>
-              </w:rPr>
-              <w:t>:idArticle</w:t>
-            </w:r>
-            <w:proofErr w:type="gramEnd"/>
-            <w:r>
-              <w:rPr>
-                <w:b/>
-                <w:bCs/>
-                <w:color w:val="008000"/>
-                <w:sz w:val="18"/>
-                <w:szCs w:val="18"/>
-                <w:shd w:val="clear" w:color="auto" w:fill="F7FAFF"/>
-              </w:rPr>
-              <w:t xml:space="preserve"> ORDER BY prixarticles.dateDebut DESC LIMIT 1;</w:t>
+              <w:t>SELECT DISTINCT articles.idArticle, articles.nomArticle, articles.imageArticle, articles.descriptionArticle, articles.stock, categories.nomCategorie, prixarticles.idPrixArticle, prixarticles.prix FROM articles, categories, prixarticles WHERE articles.idCategorie = categories.idCategorie AND articles.idArticle = prixarticles.idArticle AND articles.idArticle = :idArticle ORDER BY prixarticles.dateDebut DESC LIMIT 1;</w:t>
             </w:r>
           </w:p>
         </w:tc>
@@ -6424,31 +6759,7 @@
                 <w:szCs w:val="18"/>
                 <w:shd w:val="clear" w:color="auto" w:fill="F7FAFF"/>
               </w:rPr>
-              <w:t xml:space="preserve"> FROM utilisateurs WHERE mailUtilisateur = </w:t>
-            </w:r>
-            <w:proofErr w:type="gramStart"/>
-            <w:r>
-              <w:rPr>
-                <w:b/>
-                <w:bCs/>
-                <w:color w:val="008000"/>
-                <w:sz w:val="18"/>
-                <w:szCs w:val="18"/>
-                <w:shd w:val="clear" w:color="auto" w:fill="F7FAFF"/>
-              </w:rPr>
-              <w:t>:nom</w:t>
-            </w:r>
-            <w:proofErr w:type="gramEnd"/>
-            <w:r>
-              <w:rPr>
-                <w:b/>
-                <w:bCs/>
-                <w:color w:val="008000"/>
-                <w:sz w:val="18"/>
-                <w:szCs w:val="18"/>
-                <w:shd w:val="clear" w:color="auto" w:fill="F7FAFF"/>
-              </w:rPr>
-              <w:t xml:space="preserve"> AND motPasse = :mdp;</w:t>
+              <w:t xml:space="preserve"> FROM utilisateurs WHERE mailUtilisateur = :nom AND motPasse = :mdp;</w:t>
             </w:r>
           </w:p>
         </w:tc>
@@ -6651,31 +6962,7 @@
                 <w:szCs w:val="18"/>
                 <w:shd w:val="clear" w:color="auto" w:fill="F7FAFF"/>
               </w:rPr>
-              <w:t>INSERT INTO `portemonnaie` (`idUtilisateur`) VALUES (</w:t>
-            </w:r>
-            <w:proofErr w:type="gramStart"/>
-            <w:r>
-              <w:rPr>
-                <w:b/>
-                <w:bCs/>
-                <w:color w:val="008000"/>
-                <w:sz w:val="18"/>
-                <w:szCs w:val="18"/>
-                <w:shd w:val="clear" w:color="auto" w:fill="F7FAFF"/>
-              </w:rPr>
-              <w:t>:idUtilisateur</w:t>
-            </w:r>
-            <w:proofErr w:type="gramEnd"/>
-            <w:r>
-              <w:rPr>
-                <w:b/>
-                <w:bCs/>
-                <w:color w:val="008000"/>
-                <w:sz w:val="18"/>
-                <w:szCs w:val="18"/>
-                <w:shd w:val="clear" w:color="auto" w:fill="F7FAFF"/>
-              </w:rPr>
-              <w:t>)</w:t>
+              <w:t>INSERT INTO `portemonnaie` (`idUtilisateur`) VALUES (:idUtilisateur)</w:t>
             </w:r>
           </w:p>
         </w:tc>
@@ -6756,21 +7043,8 @@
                 <w:szCs w:val="18"/>
                 <w:shd w:val="clear" w:color="auto" w:fill="F7FAFF"/>
               </w:rPr>
-              <w:t xml:space="preserve"> FROM clients, utilisateurs WHERE clients.mail = :mail AND utilisateurs.mailUtilisateur = </w:t>
-            </w:r>
-            <w:proofErr w:type="gramStart"/>
-            <w:r>
-              <w:rPr>
-                <w:b/>
-                <w:bCs/>
-                <w:color w:val="008000"/>
-                <w:sz w:val="18"/>
-                <w:szCs w:val="18"/>
-                <w:shd w:val="clear" w:color="auto" w:fill="F7FAFF"/>
-              </w:rPr>
-              <w:t>:mail</w:t>
-            </w:r>
-            <w:proofErr w:type="gramEnd"/>
+              <w:t xml:space="preserve"> FROM clients, utilisateurs WHERE clients.mail = :mail AND utilisateurs.mailUtilisateur = :mail</w:t>
+            </w:r>
           </w:p>
         </w:tc>
       </w:tr>
@@ -6961,7 +7235,6 @@
                 <w:szCs w:val="18"/>
                 <w:shd w:val="clear" w:color="auto" w:fill="F7FAFF"/>
               </w:rPr>
-              <w:lastRenderedPageBreak/>
               <w:t>INSERT INTO `prixarticles` (`prix`, `dateDebut`, `dateFin`, `idArticle`) VALUES (:prix, :dateDebut, :dateFin, :idArticle)</w:t>
             </w:r>
           </w:p>
@@ -7461,27 +7734,26 @@
       <w:pPr>
         <w:pStyle w:val="Titre2"/>
       </w:pPr>
-      <w:bookmarkStart w:id="51" w:name="_Toc514591626"/>
-      <w:r>
-        <w:lastRenderedPageBreak/>
+      <w:bookmarkStart w:id="54" w:name="_Toc514788268"/>
+      <w:r>
         <w:t>Fonctions php</w:t>
       </w:r>
-      <w:bookmarkEnd w:id="51"/>
+      <w:bookmarkEnd w:id="54"/>
     </w:p>
     <w:p>
       <w:pPr>
         <w:pStyle w:val="Titre3"/>
       </w:pPr>
-      <w:bookmarkStart w:id="52" w:name="_Toc514591627"/>
+      <w:bookmarkStart w:id="55" w:name="_Toc514788269"/>
       <w:proofErr w:type="gramStart"/>
       <w:r>
-        <w:t>checkNameLastName(</w:t>
+        <w:t>checkNameLastName</w:t>
       </w:r>
       <w:proofErr w:type="gramEnd"/>
       <w:r>
-        <w:t>$var)</w:t>
-      </w:r>
-      <w:bookmarkEnd w:id="52"/>
+        <w:t>($var)</w:t>
+      </w:r>
+      <w:bookmarkEnd w:id="55"/>
     </w:p>
     <w:p>
       <w:pPr>
@@ -7500,16 +7772,115 @@
       <w:pPr>
         <w:pStyle w:val="Titre3"/>
       </w:pPr>
-      <w:bookmarkStart w:id="53" w:name="_Toc514591628"/>
+      <w:bookmarkStart w:id="56" w:name="_Toc514788270"/>
+      <w:r>
+        <w:t>LettersNumbers($var)</w:t>
+      </w:r>
+      <w:bookmarkEnd w:id="56"/>
+    </w:p>
+    <w:p>
+      <w:pPr>
+        <w:rPr>
+          <w:lang w:eastAsia="fr-CH"/>
+        </w:rPr>
+      </w:pPr>
+      <w:r>
+        <w:rPr>
+          <w:lang w:eastAsia="fr-CH"/>
+        </w:rPr>
+        <w:t>Cette fonction permet de vérifier que la variable passée en paramètre contient que des lettres.</w:t>
+      </w:r>
+    </w:p>
+    <w:p>
+      <w:pPr>
+        <w:pStyle w:val="Titre3"/>
+      </w:pPr>
+      <w:bookmarkStart w:id="57" w:name="_Toc514788271"/>
+      <w:proofErr w:type="spellStart"/>
+      <w:r>
+        <w:t>OnlyNumbers</w:t>
+      </w:r>
+      <w:proofErr w:type="spellEnd"/>
+      <w:r>
+        <w:t>($var)</w:t>
+      </w:r>
+      <w:bookmarkEnd w:id="57"/>
+    </w:p>
+    <w:p>
+      <w:pPr>
+        <w:rPr>
+          <w:lang w:eastAsia="fr-CH"/>
+        </w:rPr>
+      </w:pPr>
+      <w:r>
+        <w:rPr>
+          <w:lang w:eastAsia="fr-CH"/>
+        </w:rPr>
+        <w:t>Cette fonction permet de vérifier que la variable passée en paramètre contient que des chiffres.</w:t>
+      </w:r>
+    </w:p>
+    <w:p>
+      <w:pPr>
+        <w:pStyle w:val="Titre3"/>
+      </w:pPr>
+      <w:bookmarkStart w:id="58" w:name="_Toc514788272"/>
+      <w:proofErr w:type="spellStart"/>
+      <w:r>
+        <w:t>MinPwd</w:t>
+      </w:r>
+      <w:proofErr w:type="spellEnd"/>
+      <w:r>
+        <w:t>($var)</w:t>
+      </w:r>
+      <w:bookmarkEnd w:id="58"/>
+    </w:p>
+    <w:p>
+      <w:pPr>
+        <w:rPr>
+          <w:lang w:eastAsia="fr-CH"/>
+        </w:rPr>
+      </w:pPr>
+      <w:r>
+        <w:rPr>
+          <w:lang w:eastAsia="fr-CH"/>
+        </w:rPr>
+        <w:t>Cette fonction permet de vérifier que la variable</w:t>
+      </w:r>
+      <w:r>
+        <w:rPr>
+          <w:lang w:eastAsia="fr-CH"/>
+        </w:rPr>
+        <w:t xml:space="preserve"> contient plus que 4 </w:t>
+      </w:r>
+      <w:proofErr w:type="spellStart"/>
+      <w:r>
+        <w:rPr>
+          <w:lang w:eastAsia="fr-CH"/>
+        </w:rPr>
+        <w:t>charactères</w:t>
+      </w:r>
+      <w:proofErr w:type="spellEnd"/>
+      <w:r>
+        <w:rPr>
+          <w:lang w:eastAsia="fr-CH"/>
+        </w:rPr>
+        <w:t xml:space="preserve">- </w:t>
+      </w:r>
+    </w:p>
+    <w:p>
+      <w:pPr>
+        <w:pStyle w:val="Titre3"/>
+      </w:pPr>
+      <w:bookmarkStart w:id="59" w:name="_Toc514788273"/>
       <w:proofErr w:type="gramStart"/>
       <w:r>
-        <w:t>LettersNumbers(</w:t>
+        <w:t>Menu(</w:t>
       </w:r>
       <w:proofErr w:type="gramEnd"/>
       <w:r>
-        <w:t>$var)</w:t>
-      </w:r>
-      <w:bookmarkEnd w:id="53"/>
+        <w:t>)</w:t>
+      </w:r>
+      <w:bookmarkEnd w:id="59"/>
     </w:p>
     <w:p>
       <w:pPr>
@@ -7521,18 +7892,44 @@
         <w:rPr>
           <w:lang w:eastAsia="fr-CH"/>
         </w:rPr>
-        <w:t>Cette fonction permet de vérifier que la variable passée en paramètre contient que des lettres.</w:t>
+        <w:t>Cette fonction permet au menu d’être dynamique. On affiche l’onglet « Accueil », « Produits » et « Connexion » quand l’utilisateur n’est pas connecté.</w:t>
+      </w:r>
+    </w:p>
+    <w:p>
+      <w:pPr>
+        <w:rPr>
+          <w:lang w:eastAsia="fr-CH"/>
+        </w:rPr>
+      </w:pPr>
+      <w:r>
+        <w:rPr>
+          <w:lang w:eastAsia="fr-CH"/>
+        </w:rPr>
+        <w:t>Si l’utilisateur est connecté et que l’utilisateur est un administrateur, l’onglet « Accueil », « Produits », « Administration » et « Déconnexion » est affiché.</w:t>
+      </w:r>
+    </w:p>
+    <w:p>
+      <w:pPr>
+        <w:rPr>
+          <w:lang w:eastAsia="fr-CH"/>
+        </w:rPr>
+      </w:pPr>
+      <w:r>
+        <w:rPr>
+          <w:lang w:eastAsia="fr-CH"/>
+        </w:rPr>
+        <w:t>Si l’utilisateur est connecté et qu’il n’est pas administrateur, l’onglet « Accueil », « Produits », « Panier » et « Déconnexion » est affiché.</w:t>
       </w:r>
     </w:p>
     <w:p>
       <w:pPr>
         <w:pStyle w:val="Titre3"/>
       </w:pPr>
-      <w:bookmarkStart w:id="54" w:name="_Toc514591629"/>
+      <w:bookmarkStart w:id="60" w:name="_Toc514788274"/>
       <w:proofErr w:type="spellStart"/>
       <w:proofErr w:type="gramStart"/>
       <w:r>
-        <w:t>OnlyNumbers</w:t>
+        <w:t>getSelectCategories</w:t>
       </w:r>
       <w:proofErr w:type="spellEnd"/>
       <w:r>
@@ -7540,143 +7937,9 @@
       </w:r>
       <w:proofErr w:type="gramEnd"/>
       <w:r>
-        <w:t>$var)</w:t>
-      </w:r>
-      <w:bookmarkEnd w:id="54"/>
-    </w:p>
-    <w:p>
-      <w:pPr>
-        <w:rPr>
-          <w:lang w:eastAsia="fr-CH"/>
-        </w:rPr>
-      </w:pPr>
-      <w:r>
-        <w:rPr>
-          <w:lang w:eastAsia="fr-CH"/>
-        </w:rPr>
-        <w:t>Cette fonction permet de vérifier que la variable passée en paramètre contient que des chiffres.</w:t>
-      </w:r>
-    </w:p>
-    <w:p>
-      <w:pPr>
-        <w:pStyle w:val="Titre3"/>
-      </w:pPr>
-      <w:bookmarkStart w:id="55" w:name="_Toc514591630"/>
-      <w:proofErr w:type="spellStart"/>
-      <w:proofErr w:type="gramStart"/>
-      <w:r>
-        <w:t>MinPwd</w:t>
-      </w:r>
-      <w:proofErr w:type="spellEnd"/>
-      <w:r>
-        <w:t>(</w:t>
-      </w:r>
-      <w:proofErr w:type="gramEnd"/>
-      <w:r>
-        <w:t>$var)</w:t>
-      </w:r>
-      <w:bookmarkEnd w:id="55"/>
-    </w:p>
-    <w:p>
-      <w:pPr>
-        <w:rPr>
-          <w:lang w:eastAsia="fr-CH"/>
-        </w:rPr>
-      </w:pPr>
-      <w:r>
-        <w:rPr>
-          <w:lang w:eastAsia="fr-CH"/>
-        </w:rPr>
-        <w:t>Cette fonction permet de vérifier que la variable</w:t>
-      </w:r>
-      <w:r>
-        <w:rPr>
-          <w:lang w:eastAsia="fr-CH"/>
-        </w:rPr>
-        <w:t xml:space="preserve"> contient plus que 4 </w:t>
-      </w:r>
-      <w:proofErr w:type="spellStart"/>
-      <w:r>
-        <w:rPr>
-          <w:lang w:eastAsia="fr-CH"/>
-        </w:rPr>
-        <w:t>charactères</w:t>
-      </w:r>
-      <w:proofErr w:type="spellEnd"/>
-      <w:r>
-        <w:rPr>
-          <w:lang w:eastAsia="fr-CH"/>
-        </w:rPr>
-        <w:t xml:space="preserve">- </w:t>
-      </w:r>
-    </w:p>
-    <w:p>
-      <w:pPr>
-        <w:pStyle w:val="Titre3"/>
-      </w:pPr>
-      <w:bookmarkStart w:id="56" w:name="_Toc514591631"/>
-      <w:proofErr w:type="gramStart"/>
-      <w:r>
-        <w:t>Menu()</w:t>
-      </w:r>
-      <w:bookmarkEnd w:id="56"/>
-      <w:proofErr w:type="gramEnd"/>
-    </w:p>
-    <w:p>
-      <w:pPr>
-        <w:rPr>
-          <w:lang w:eastAsia="fr-CH"/>
-        </w:rPr>
-      </w:pPr>
-      <w:r>
-        <w:rPr>
-          <w:lang w:eastAsia="fr-CH"/>
-        </w:rPr>
-        <w:t>Cette fonction permet au menu d’être dynamique. On affiche l’onglet « Accueil », « Produits » et « Connexion » quand l’utilisateur n’est pas connecté.</w:t>
-      </w:r>
-    </w:p>
-    <w:p>
-      <w:pPr>
-        <w:rPr>
-          <w:lang w:eastAsia="fr-CH"/>
-        </w:rPr>
-      </w:pPr>
-      <w:r>
-        <w:rPr>
-          <w:lang w:eastAsia="fr-CH"/>
-        </w:rPr>
-        <w:t>Si l’utilisateur est connecté et que l’utilisateur est un administrateur, l’onglet « Accueil », « Produits », « Administration » et « Déconnexion » est affiché.</w:t>
-      </w:r>
-    </w:p>
-    <w:p>
-      <w:pPr>
-        <w:rPr>
-          <w:lang w:eastAsia="fr-CH"/>
-        </w:rPr>
-      </w:pPr>
-      <w:r>
-        <w:rPr>
-          <w:lang w:eastAsia="fr-CH"/>
-        </w:rPr>
-        <w:t>Si l’utilisateur est connecté et qu’il n’est pas administrateur, l’onglet « Accueil », « Produits », « Panier » et « Déconnexion » est affiché.</w:t>
-      </w:r>
-    </w:p>
-    <w:p>
-      <w:pPr>
-        <w:pStyle w:val="Titre3"/>
-      </w:pPr>
-      <w:bookmarkStart w:id="57" w:name="_Toc514591632"/>
-      <w:proofErr w:type="spellStart"/>
-      <w:proofErr w:type="gramStart"/>
-      <w:r>
-        <w:t>getSelectCategories</w:t>
-      </w:r>
-      <w:proofErr w:type="spellEnd"/>
-      <w:r>
-        <w:t>()</w:t>
-      </w:r>
-      <w:bookmarkEnd w:id="57"/>
-      <w:proofErr w:type="gramEnd"/>
+        <w:t>)</w:t>
+      </w:r>
+      <w:bookmarkEnd w:id="60"/>
     </w:p>
     <w:p>
       <w:pPr>
@@ -7704,13 +7967,13 @@
         <w:keepLines w:val="0"/>
         <w:spacing w:before="300" w:after="80" w:line="240" w:lineRule="auto"/>
       </w:pPr>
-      <w:bookmarkStart w:id="58" w:name="_Toc513787783"/>
-      <w:bookmarkStart w:id="59" w:name="_Toc514591633"/>
+      <w:bookmarkStart w:id="61" w:name="_Toc513787783"/>
+      <w:bookmarkStart w:id="62" w:name="_Toc514788275"/>
       <w:r>
         <w:t>Tests</w:t>
       </w:r>
-      <w:bookmarkEnd w:id="58"/>
-      <w:bookmarkEnd w:id="59"/>
+      <w:bookmarkEnd w:id="61"/>
+      <w:bookmarkEnd w:id="62"/>
     </w:p>
     <w:tbl>
       <w:tblPr>
@@ -9065,18 +9328,18 @@
         <w:keepLines w:val="0"/>
         <w:spacing w:before="300" w:after="80" w:line="240" w:lineRule="auto"/>
       </w:pPr>
-      <w:bookmarkStart w:id="60" w:name="_Toc513787784"/>
-      <w:bookmarkStart w:id="61" w:name="_Toc514591634"/>
+      <w:bookmarkStart w:id="63" w:name="_Toc513787784"/>
+      <w:bookmarkStart w:id="64" w:name="_Toc514788276"/>
       <w:r>
         <w:t>Conclusion</w:t>
       </w:r>
-      <w:bookmarkEnd w:id="60"/>
-      <w:bookmarkEnd w:id="61"/>
+      <w:bookmarkEnd w:id="63"/>
+      <w:bookmarkEnd w:id="64"/>
     </w:p>
     <w:p/>
     <w:sectPr>
-      <w:headerReference w:type="default" r:id="rId25"/>
-      <w:footerReference w:type="default" r:id="rId26"/>
+      <w:headerReference w:type="default" r:id="rId30"/>
+      <w:footerReference w:type="default" r:id="rId31"/>
       <w:pgSz w:w="11906" w:h="16838"/>
       <w:pgMar w:top="1417" w:right="1417" w:bottom="1417" w:left="1417" w:header="708" w:footer="708" w:gutter="0"/>
       <w:cols w:space="708"/>
@@ -9088,7 +9351,7 @@
 </file>
 
 <file path=word/endnotes.xml><?xml version="1.0" encoding="utf-8"?>
-<w:endnotes xmlns:wpc="http://schemas.microsoft.com/office/word/2010/wordprocessingCanvas" xmlns:mc="http://schemas.openxmlformats.org/markup-compatibility/2006" xmlns:o="urn:schemas-microsoft-com:office:office" xmlns:r="http://schemas.openxmlformats.org/officeDocument/2006/relationships" xmlns:m="http://schemas.openxmlformats.org/officeDocument/2006/math" xmlns:v="urn:schemas-microsoft-com:vml" xmlns:wp14="http://schemas.microsoft.com/office/word/2010/wordprocessingDrawing" xmlns:wp="http://schemas.openxmlformats.org/drawingml/2006/wordprocessingDrawing" xmlns:w10="urn:schemas-microsoft-com:office:word" xmlns:w="http://schemas.openxmlformats.org/wordprocessingml/2006/main" xmlns:w14="http://schemas.microsoft.com/office/word/2010/wordml" xmlns:w15="http://schemas.microsoft.com/office/word/2012/wordml" xmlns:wpg="http://schemas.microsoft.com/office/word/2010/wordprocessingGroup" xmlns:wpi="http://schemas.microsoft.com/office/word/2010/wordprocessingInk" xmlns:wne="http://schemas.microsoft.com/office/word/2006/wordml" xmlns:wps="http://schemas.microsoft.com/office/word/2010/wordprocessingShape" mc:Ignorable="w14 w15 wp14">
+<w:endnotes xmlns:wpc="http://schemas.microsoft.com/office/word/2010/wordprocessingCanvas" xmlns:cx="http://schemas.microsoft.com/office/drawing/2014/chartex" xmlns:mc="http://schemas.openxmlformats.org/markup-compatibility/2006" xmlns:o="urn:schemas-microsoft-com:office:office" xmlns:r="http://schemas.openxmlformats.org/officeDocument/2006/relationships" xmlns:m="http://schemas.openxmlformats.org/officeDocument/2006/math" xmlns:v="urn:schemas-microsoft-com:vml" xmlns:wp14="http://schemas.microsoft.com/office/word/2010/wordprocessingDrawing" xmlns:wp="http://schemas.openxmlformats.org/drawingml/2006/wordprocessingDrawing" xmlns:w10="urn:schemas-microsoft-com:office:word" xmlns:w="http://schemas.openxmlformats.org/wordprocessingml/2006/main" xmlns:w14="http://schemas.microsoft.com/office/word/2010/wordml" xmlns:w15="http://schemas.microsoft.com/office/word/2012/wordml" xmlns:w16se="http://schemas.microsoft.com/office/word/2015/wordml/symex" xmlns:wpg="http://schemas.microsoft.com/office/word/2010/wordprocessingGroup" xmlns:wpi="http://schemas.microsoft.com/office/word/2010/wordprocessingInk" xmlns:wne="http://schemas.microsoft.com/office/word/2006/wordml" xmlns:wps="http://schemas.microsoft.com/office/word/2010/wordprocessingShape" mc:Ignorable="w14 w15 w16se wp14">
   <w:endnote w:type="separator" w:id="-1">
     <w:p>
       <w:pPr>
@@ -9113,7 +9376,7 @@
 </file>
 
 <file path=word/footer1.xml><?xml version="1.0" encoding="utf-8"?>
-<w:ftr xmlns:wpc="http://schemas.microsoft.com/office/word/2010/wordprocessingCanvas" xmlns:mc="http://schemas.openxmlformats.org/markup-compatibility/2006" xmlns:o="urn:schemas-microsoft-com:office:office" xmlns:r="http://schemas.openxmlformats.org/officeDocument/2006/relationships" xmlns:m="http://schemas.openxmlformats.org/officeDocument/2006/math" xmlns:v="urn:schemas-microsoft-com:vml" xmlns:wp14="http://schemas.microsoft.com/office/word/2010/wordprocessingDrawing" xmlns:wp="http://schemas.openxmlformats.org/drawingml/2006/wordprocessingDrawing" xmlns:w10="urn:schemas-microsoft-com:office:word" xmlns:w="http://schemas.openxmlformats.org/wordprocessingml/2006/main" xmlns:w14="http://schemas.microsoft.com/office/word/2010/wordml" xmlns:w15="http://schemas.microsoft.com/office/word/2012/wordml" xmlns:wpg="http://schemas.microsoft.com/office/word/2010/wordprocessingGroup" xmlns:wpi="http://schemas.microsoft.com/office/word/2010/wordprocessingInk" xmlns:wne="http://schemas.microsoft.com/office/word/2006/wordml" xmlns:wps="http://schemas.microsoft.com/office/word/2010/wordprocessingShape" mc:Ignorable="w14 w15 wp14">
+<w:ftr xmlns:wpc="http://schemas.microsoft.com/office/word/2010/wordprocessingCanvas" xmlns:cx="http://schemas.microsoft.com/office/drawing/2014/chartex" xmlns:mc="http://schemas.openxmlformats.org/markup-compatibility/2006" xmlns:o="urn:schemas-microsoft-com:office:office" xmlns:r="http://schemas.openxmlformats.org/officeDocument/2006/relationships" xmlns:m="http://schemas.openxmlformats.org/officeDocument/2006/math" xmlns:v="urn:schemas-microsoft-com:vml" xmlns:wp14="http://schemas.microsoft.com/office/word/2010/wordprocessingDrawing" xmlns:wp="http://schemas.openxmlformats.org/drawingml/2006/wordprocessingDrawing" xmlns:w10="urn:schemas-microsoft-com:office:word" xmlns:w="http://schemas.openxmlformats.org/wordprocessingml/2006/main" xmlns:w14="http://schemas.microsoft.com/office/word/2010/wordml" xmlns:w15="http://schemas.microsoft.com/office/word/2012/wordml" xmlns:w16se="http://schemas.microsoft.com/office/word/2015/wordml/symex" xmlns:wpg="http://schemas.microsoft.com/office/word/2010/wordprocessingGroup" xmlns:wpi="http://schemas.microsoft.com/office/word/2010/wordprocessingInk" xmlns:wne="http://schemas.microsoft.com/office/word/2006/wordml" xmlns:wps="http://schemas.microsoft.com/office/word/2010/wordprocessingShape" mc:Ignorable="w14 w15 w16se wp14">
   <w:p>
     <w:pPr>
       <w:pStyle w:val="Pieddepage"/>
@@ -9148,7 +9411,7 @@
         <w:b/>
         <w:noProof/>
       </w:rPr>
-      <w:t>6</w:t>
+      <w:t>21</w:t>
     </w:r>
     <w:r>
       <w:rPr>
@@ -9182,7 +9445,7 @@
         <w:b/>
         <w:noProof/>
       </w:rPr>
-      <w:t>24</w:t>
+      <w:t>27</w:t>
     </w:r>
     <w:r>
       <w:rPr>
@@ -9199,7 +9462,7 @@
 </file>
 
 <file path=word/footnotes.xml><?xml version="1.0" encoding="utf-8"?>
-<w:footnotes xmlns:wpc="http://schemas.microsoft.com/office/word/2010/wordprocessingCanvas" xmlns:mc="http://schemas.openxmlformats.org/markup-compatibility/2006" xmlns:o="urn:schemas-microsoft-com:office:office" xmlns:r="http://schemas.openxmlformats.org/officeDocument/2006/relationships" xmlns:m="http://schemas.openxmlformats.org/officeDocument/2006/math" xmlns:v="urn:schemas-microsoft-com:vml" xmlns:wp14="http://schemas.microsoft.com/office/word/2010/wordprocessingDrawing" xmlns:wp="http://schemas.openxmlformats.org/drawingml/2006/wordprocessingDrawing" xmlns:w10="urn:schemas-microsoft-com:office:word" xmlns:w="http://schemas.openxmlformats.org/wordprocessingml/2006/main" xmlns:w14="http://schemas.microsoft.com/office/word/2010/wordml" xmlns:w15="http://schemas.microsoft.com/office/word/2012/wordml" xmlns:wpg="http://schemas.microsoft.com/office/word/2010/wordprocessingGroup" xmlns:wpi="http://schemas.microsoft.com/office/word/2010/wordprocessingInk" xmlns:wne="http://schemas.microsoft.com/office/word/2006/wordml" xmlns:wps="http://schemas.microsoft.com/office/word/2010/wordprocessingShape" mc:Ignorable="w14 w15 wp14">
+<w:footnotes xmlns:wpc="http://schemas.microsoft.com/office/word/2010/wordprocessingCanvas" xmlns:cx="http://schemas.microsoft.com/office/drawing/2014/chartex" xmlns:mc="http://schemas.openxmlformats.org/markup-compatibility/2006" xmlns:o="urn:schemas-microsoft-com:office:office" xmlns:r="http://schemas.openxmlformats.org/officeDocument/2006/relationships" xmlns:m="http://schemas.openxmlformats.org/officeDocument/2006/math" xmlns:v="urn:schemas-microsoft-com:vml" xmlns:wp14="http://schemas.microsoft.com/office/word/2010/wordprocessingDrawing" xmlns:wp="http://schemas.openxmlformats.org/drawingml/2006/wordprocessingDrawing" xmlns:w10="urn:schemas-microsoft-com:office:word" xmlns:w="http://schemas.openxmlformats.org/wordprocessingml/2006/main" xmlns:w14="http://schemas.microsoft.com/office/word/2010/wordml" xmlns:w15="http://schemas.microsoft.com/office/word/2012/wordml" xmlns:w16se="http://schemas.microsoft.com/office/word/2015/wordml/symex" xmlns:wpg="http://schemas.microsoft.com/office/word/2010/wordprocessingGroup" xmlns:wpi="http://schemas.microsoft.com/office/word/2010/wordprocessingInk" xmlns:wne="http://schemas.microsoft.com/office/word/2006/wordml" xmlns:wps="http://schemas.microsoft.com/office/word/2010/wordprocessingShape" mc:Ignorable="w14 w15 w16se wp14">
   <w:footnote w:type="separator" w:id="-1">
     <w:p>
       <w:pPr>
@@ -9224,7 +9487,7 @@
 </file>
 
 <file path=word/header1.xml><?xml version="1.0" encoding="utf-8"?>
-<w:hdr xmlns:wpc="http://schemas.microsoft.com/office/word/2010/wordprocessingCanvas" xmlns:mc="http://schemas.openxmlformats.org/markup-compatibility/2006" xmlns:o="urn:schemas-microsoft-com:office:office" xmlns:r="http://schemas.openxmlformats.org/officeDocument/2006/relationships" xmlns:m="http://schemas.openxmlformats.org/officeDocument/2006/math" xmlns:v="urn:schemas-microsoft-com:vml" xmlns:wp14="http://schemas.microsoft.com/office/word/2010/wordprocessingDrawing" xmlns:wp="http://schemas.openxmlformats.org/drawingml/2006/wordprocessingDrawing" xmlns:w10="urn:schemas-microsoft-com:office:word" xmlns:w="http://schemas.openxmlformats.org/wordprocessingml/2006/main" xmlns:w14="http://schemas.microsoft.com/office/word/2010/wordml" xmlns:w15="http://schemas.microsoft.com/office/word/2012/wordml" xmlns:wpg="http://schemas.microsoft.com/office/word/2010/wordprocessingGroup" xmlns:wpi="http://schemas.microsoft.com/office/word/2010/wordprocessingInk" xmlns:wne="http://schemas.microsoft.com/office/word/2006/wordml" xmlns:wps="http://schemas.microsoft.com/office/word/2010/wordprocessingShape" mc:Ignorable="w14 w15 wp14">
+<w:hdr xmlns:wpc="http://schemas.microsoft.com/office/word/2010/wordprocessingCanvas" xmlns:cx="http://schemas.microsoft.com/office/drawing/2014/chartex" xmlns:mc="http://schemas.openxmlformats.org/markup-compatibility/2006" xmlns:o="urn:schemas-microsoft-com:office:office" xmlns:r="http://schemas.openxmlformats.org/officeDocument/2006/relationships" xmlns:m="http://schemas.openxmlformats.org/officeDocument/2006/math" xmlns:v="urn:schemas-microsoft-com:vml" xmlns:wp14="http://schemas.microsoft.com/office/word/2010/wordprocessingDrawing" xmlns:wp="http://schemas.openxmlformats.org/drawingml/2006/wordprocessingDrawing" xmlns:w10="urn:schemas-microsoft-com:office:word" xmlns:w="http://schemas.openxmlformats.org/wordprocessingml/2006/main" xmlns:w14="http://schemas.microsoft.com/office/word/2010/wordml" xmlns:w15="http://schemas.microsoft.com/office/word/2012/wordml" xmlns:w16se="http://schemas.microsoft.com/office/word/2015/wordml/symex" xmlns:wpg="http://schemas.microsoft.com/office/word/2010/wordprocessingGroup" xmlns:wpi="http://schemas.microsoft.com/office/word/2010/wordprocessingInk" xmlns:wne="http://schemas.microsoft.com/office/word/2006/wordml" xmlns:wps="http://schemas.microsoft.com/office/word/2010/wordprocessingShape" mc:Ignorable="w14 w15 w16se wp14">
   <w:p>
     <w:pPr>
       <w:pStyle w:val="En-tte"/>
@@ -9245,7 +9508,7 @@
 </file>
 
 <file path=word/numbering.xml><?xml version="1.0" encoding="utf-8"?>
-<w:numbering xmlns:wpc="http://schemas.microsoft.com/office/word/2010/wordprocessingCanvas" xmlns:mc="http://schemas.openxmlformats.org/markup-compatibility/2006" xmlns:o="urn:schemas-microsoft-com:office:office" xmlns:r="http://schemas.openxmlformats.org/officeDocument/2006/relationships" xmlns:m="http://schemas.openxmlformats.org/officeDocument/2006/math" xmlns:v="urn:schemas-microsoft-com:vml" xmlns:wp14="http://schemas.microsoft.com/office/word/2010/wordprocessingDrawing" xmlns:wp="http://schemas.openxmlformats.org/drawingml/2006/wordprocessingDrawing" xmlns:w10="urn:schemas-microsoft-com:office:word" xmlns:w="http://schemas.openxmlformats.org/wordprocessingml/2006/main" xmlns:w14="http://schemas.microsoft.com/office/word/2010/wordml" xmlns:w15="http://schemas.microsoft.com/office/word/2012/wordml" xmlns:wpg="http://schemas.microsoft.com/office/word/2010/wordprocessingGroup" xmlns:wpi="http://schemas.microsoft.com/office/word/2010/wordprocessingInk" xmlns:wne="http://schemas.microsoft.com/office/word/2006/wordml" xmlns:wps="http://schemas.microsoft.com/office/word/2010/wordprocessingShape" mc:Ignorable="w14 w15 wp14">
+<w:numbering xmlns:wpc="http://schemas.microsoft.com/office/word/2010/wordprocessingCanvas" xmlns:cx="http://schemas.microsoft.com/office/drawing/2014/chartex" xmlns:mc="http://schemas.openxmlformats.org/markup-compatibility/2006" xmlns:o="urn:schemas-microsoft-com:office:office" xmlns:r="http://schemas.openxmlformats.org/officeDocument/2006/relationships" xmlns:m="http://schemas.openxmlformats.org/officeDocument/2006/math" xmlns:v="urn:schemas-microsoft-com:vml" xmlns:wp14="http://schemas.microsoft.com/office/word/2010/wordprocessingDrawing" xmlns:wp="http://schemas.openxmlformats.org/drawingml/2006/wordprocessingDrawing" xmlns:w10="urn:schemas-microsoft-com:office:word" xmlns:w="http://schemas.openxmlformats.org/wordprocessingml/2006/main" xmlns:w14="http://schemas.microsoft.com/office/word/2010/wordml" xmlns:w15="http://schemas.microsoft.com/office/word/2012/wordml" xmlns:w16se="http://schemas.microsoft.com/office/word/2015/wordml/symex" xmlns:wpg="http://schemas.microsoft.com/office/word/2010/wordprocessingGroup" xmlns:wpi="http://schemas.microsoft.com/office/word/2010/wordprocessingInk" xmlns:wne="http://schemas.microsoft.com/office/word/2006/wordml" xmlns:wps="http://schemas.microsoft.com/office/word/2010/wordprocessingShape" mc:Ignorable="w14 w15 w16se wp14">
   <w:abstractNum w:abstractNumId="0" w15:restartNumberingAfterBreak="0">
     <w:nsid w:val="038A7FB1"/>
     <w:multiLevelType w:val="hybridMultilevel"/>
@@ -12062,7 +12325,7 @@
 </file>
 
 <file path=word/styles.xml><?xml version="1.0" encoding="utf-8"?>
-<w:styles xmlns:mc="http://schemas.openxmlformats.org/markup-compatibility/2006" xmlns:r="http://schemas.openxmlformats.org/officeDocument/2006/relationships" xmlns:w="http://schemas.openxmlformats.org/wordprocessingml/2006/main" xmlns:w14="http://schemas.microsoft.com/office/word/2010/wordml" xmlns:w15="http://schemas.microsoft.com/office/word/2012/wordml" mc:Ignorable="w14 w15">
+<w:styles xmlns:mc="http://schemas.openxmlformats.org/markup-compatibility/2006" xmlns:r="http://schemas.openxmlformats.org/officeDocument/2006/relationships" xmlns:w="http://schemas.openxmlformats.org/wordprocessingml/2006/main" xmlns:w14="http://schemas.microsoft.com/office/word/2010/wordml" xmlns:w15="http://schemas.microsoft.com/office/word/2012/wordml" xmlns:w16se="http://schemas.microsoft.com/office/word/2015/wordml/symex" mc:Ignorable="w14 w15 w16se">
   <w:docDefaults>
     <w:rPrDefault>
       <w:rPr>
@@ -13412,7 +13675,7 @@
 </file>
 
 <file path=customXml/itemProps1.xml><?xml version="1.0" encoding="utf-8"?>
-<ds:datastoreItem xmlns:ds="http://schemas.openxmlformats.org/officeDocument/2006/customXml" ds:itemID="{BA0585D6-5B59-4812-83FE-3B36F0A01B61}">
+<ds:datastoreItem xmlns:ds="http://schemas.openxmlformats.org/officeDocument/2006/customXml" ds:itemID="{9D1A33DD-40E4-4797-B4E0-044663FFB066}">
   <ds:schemaRefs>
     <ds:schemaRef ds:uri="http://schemas.openxmlformats.org/officeDocument/2006/bibliography"/>
   </ds:schemaRefs>

</xml_diff>